<commit_message>
Finalización words + PDF
</commit_message>
<xml_diff>
--- a/Codigo Proyecto.docx
+++ b/Codigo Proyecto.docx
@@ -10,6 +10,7 @@
           <w:docPartUnique/>
         </w:docPartObj>
       </w:sdtPr>
+      <w:sdtEndPr/>
       <w:sdtContent>
         <w:p>
           <w:r>
@@ -356,6 +357,7 @@
                                   <w:dataBinding w:prefixMappings="xmlns:ns0='http://purl.org/dc/elements/1.1/' xmlns:ns1='http://schemas.openxmlformats.org/package/2006/metadata/core-properties' " w:xpath="/ns1:coreProperties[1]/ns0:creator[1]" w:storeItemID="{6C3C8BC8-F283-45AE-878A-BAB7291924A1}"/>
                                   <w:text/>
                                 </w:sdtPr>
+                                <w:sdtEndPr/>
                                 <w:sdtContent>
                                   <w:p>
                                     <w:pPr>
@@ -401,6 +403,7 @@
                                     <w:dataBinding w:prefixMappings="xmlns:ns0='http://schemas.microsoft.com/office/2006/coverPageProps' " w:xpath="/ns0:CoverPageProperties[1]/ns0:CompanyEmail[1]" w:storeItemID="{55AF091B-3C7A-41E3-B477-F2FDAA23CFDA}"/>
                                     <w:text/>
                                   </w:sdtPr>
+                                  <w:sdtEndPr/>
                                   <w:sdtContent>
                                     <w:r>
                                       <w:rPr>
@@ -455,6 +458,7 @@
                             <w:dataBinding w:prefixMappings="xmlns:ns0='http://purl.org/dc/elements/1.1/' xmlns:ns1='http://schemas.openxmlformats.org/package/2006/metadata/core-properties' " w:xpath="/ns1:coreProperties[1]/ns0:creator[1]" w:storeItemID="{6C3C8BC8-F283-45AE-878A-BAB7291924A1}"/>
                             <w:text/>
                           </w:sdtPr>
+                          <w:sdtEndPr/>
                           <w:sdtContent>
                             <w:p>
                               <w:pPr>
@@ -500,6 +504,7 @@
                               <w:dataBinding w:prefixMappings="xmlns:ns0='http://schemas.microsoft.com/office/2006/coverPageProps' " w:xpath="/ns0:CoverPageProperties[1]/ns0:CompanyEmail[1]" w:storeItemID="{55AF091B-3C7A-41E3-B477-F2FDAA23CFDA}"/>
                               <w:text/>
                             </w:sdtPr>
+                            <w:sdtEndPr/>
                             <w:sdtContent>
                               <w:r>
                                 <w:rPr>
@@ -637,6 +642,7 @@
                                   <w:dataBinding w:prefixMappings="xmlns:ns0='http://purl.org/dc/elements/1.1/' xmlns:ns1='http://schemas.openxmlformats.org/package/2006/metadata/core-properties' " w:xpath="/ns1:coreProperties[1]/ns0:subject[1]" w:storeItemID="{6C3C8BC8-F283-45AE-878A-BAB7291924A1}"/>
                                   <w:text/>
                                 </w:sdtPr>
+                                <w:sdtEndPr/>
                                 <w:sdtContent>
                                   <w:p>
                                     <w:pPr>
@@ -738,6 +744,7 @@
                             <w:dataBinding w:prefixMappings="xmlns:ns0='http://purl.org/dc/elements/1.1/' xmlns:ns1='http://schemas.openxmlformats.org/package/2006/metadata/core-properties' " w:xpath="/ns1:coreProperties[1]/ns0:subject[1]" w:storeItemID="{6C3C8BC8-F283-45AE-878A-BAB7291924A1}"/>
                             <w:text/>
                           </w:sdtPr>
+                          <w:sdtEndPr/>
                           <w:sdtContent>
                             <w:p>
                               <w:pPr>
@@ -778,6 +785,14 @@
     </w:sdt>
     <w:sdt>
       <w:sdtPr>
+        <w:rPr>
+          <w:rFonts w:asciiTheme="minorHAnsi" w:eastAsiaTheme="minorHAnsi" w:hAnsiTheme="minorHAnsi" w:cstheme="minorBidi"/>
+          <w:b w:val="0"/>
+          <w:sz w:val="22"/>
+          <w:szCs w:val="22"/>
+          <w:u w:val="none"/>
+          <w:lang w:eastAsia="en-US"/>
+        </w:rPr>
         <w:id w:val="-470742448"/>
         <w:docPartObj>
           <w:docPartGallery w:val="Table of Contents"/>
@@ -786,12 +801,7 @@
       </w:sdtPr>
       <w:sdtEndPr>
         <w:rPr>
-          <w:rFonts w:asciiTheme="minorHAnsi" w:eastAsiaTheme="minorHAnsi" w:hAnsiTheme="minorHAnsi" w:cstheme="minorBidi"/>
           <w:bCs/>
-          <w:sz w:val="22"/>
-          <w:szCs w:val="22"/>
-          <w:u w:val="none"/>
-          <w:lang w:eastAsia="en-US"/>
         </w:rPr>
       </w:sdtEndPr>
       <w:sdtContent>
@@ -810,7 +820,9 @@
               <w:tab w:val="right" w:leader="dot" w:pos="10456"/>
             </w:tabs>
             <w:rPr>
+              <w:rFonts w:eastAsiaTheme="minorEastAsia"/>
               <w:noProof/>
+              <w:lang w:eastAsia="es-ES"/>
             </w:rPr>
           </w:pPr>
           <w:r>
@@ -822,7 +834,7 @@
           <w:r>
             <w:fldChar w:fldCharType="separate"/>
           </w:r>
-          <w:hyperlink w:anchor="_Toc95123236" w:history="1">
+          <w:hyperlink w:anchor="_Toc95147307" w:history="1">
             <w:r>
               <w:rPr>
                 <w:rStyle w:val="Hipervnculo"/>
@@ -849,7 +861,7 @@
                 <w:noProof/>
                 <w:webHidden/>
               </w:rPr>
-              <w:instrText xml:space="preserve"> PAGEREF _Toc95123236 \h </w:instrText>
+              <w:instrText xml:space="preserve"> PAGEREF _Toc95147307 \h </w:instrText>
             </w:r>
             <w:r>
               <w:rPr>
@@ -887,10 +899,12 @@
               <w:tab w:val="right" w:leader="dot" w:pos="10456"/>
             </w:tabs>
             <w:rPr>
+              <w:rFonts w:eastAsiaTheme="minorEastAsia"/>
               <w:noProof/>
+              <w:lang w:eastAsia="es-ES"/>
             </w:rPr>
           </w:pPr>
-          <w:hyperlink w:anchor="_Toc95123237" w:history="1">
+          <w:hyperlink w:anchor="_Toc95147308" w:history="1">
             <w:r>
               <w:rPr>
                 <w:rStyle w:val="Hipervnculo"/>
@@ -917,7 +931,7 @@
                 <w:noProof/>
                 <w:webHidden/>
               </w:rPr>
-              <w:instrText xml:space="preserve"> PAGEREF _Toc95123237 \h </w:instrText>
+              <w:instrText xml:space="preserve"> PAGEREF _Toc95147308 \h </w:instrText>
             </w:r>
             <w:r>
               <w:rPr>
@@ -955,10 +969,12 @@
               <w:tab w:val="right" w:leader="dot" w:pos="10456"/>
             </w:tabs>
             <w:rPr>
+              <w:rFonts w:eastAsiaTheme="minorEastAsia"/>
               <w:noProof/>
+              <w:lang w:eastAsia="es-ES"/>
             </w:rPr>
           </w:pPr>
-          <w:hyperlink w:anchor="_Toc95123238" w:history="1">
+          <w:hyperlink w:anchor="_Toc95147309" w:history="1">
             <w:r>
               <w:rPr>
                 <w:rStyle w:val="Hipervnculo"/>
@@ -985,7 +1001,7 @@
                 <w:noProof/>
                 <w:webHidden/>
               </w:rPr>
-              <w:instrText xml:space="preserve"> PAGEREF _Toc95123238 \h </w:instrText>
+              <w:instrText xml:space="preserve"> PAGEREF _Toc95147309 \h </w:instrText>
             </w:r>
             <w:r>
               <w:rPr>
@@ -1023,10 +1039,12 @@
               <w:tab w:val="right" w:leader="dot" w:pos="10456"/>
             </w:tabs>
             <w:rPr>
+              <w:rFonts w:eastAsiaTheme="minorEastAsia"/>
               <w:noProof/>
+              <w:lang w:eastAsia="es-ES"/>
             </w:rPr>
           </w:pPr>
-          <w:hyperlink w:anchor="_Toc95123239" w:history="1">
+          <w:hyperlink w:anchor="_Toc95147310" w:history="1">
             <w:r>
               <w:rPr>
                 <w:rStyle w:val="Hipervnculo"/>
@@ -1053,7 +1071,7 @@
                 <w:noProof/>
                 <w:webHidden/>
               </w:rPr>
-              <w:instrText xml:space="preserve"> PAGEREF _Toc95123239 \h </w:instrText>
+              <w:instrText xml:space="preserve"> PAGEREF _Toc95147310 \h </w:instrText>
             </w:r>
             <w:r>
               <w:rPr>
@@ -1091,10 +1109,12 @@
               <w:tab w:val="right" w:leader="dot" w:pos="10456"/>
             </w:tabs>
             <w:rPr>
+              <w:rFonts w:eastAsiaTheme="minorEastAsia"/>
               <w:noProof/>
+              <w:lang w:eastAsia="es-ES"/>
             </w:rPr>
           </w:pPr>
-          <w:hyperlink w:anchor="_Toc95123240" w:history="1">
+          <w:hyperlink w:anchor="_Toc95147311" w:history="1">
             <w:r>
               <w:rPr>
                 <w:rStyle w:val="Hipervnculo"/>
@@ -1121,7 +1141,7 @@
                 <w:noProof/>
                 <w:webHidden/>
               </w:rPr>
-              <w:instrText xml:space="preserve"> PAGEREF _Toc95123240 \h </w:instrText>
+              <w:instrText xml:space="preserve"> PAGEREF _Toc95147311 \h </w:instrText>
             </w:r>
             <w:r>
               <w:rPr>
@@ -1172,7 +1192,7 @@
       <w:pPr>
         <w:pStyle w:val="Ttulo1"/>
       </w:pPr>
-      <w:bookmarkStart w:id="0" w:name="_Toc95123236"/>
+      <w:bookmarkStart w:id="0" w:name="_Toc95147307"/>
       <w:r>
         <w:lastRenderedPageBreak/>
         <w:t>MediaPlayer.java</w:t>
@@ -1181,6 +1201,9 @@
     </w:p>
     <w:p>
       <w:r>
+        <w:rPr>
+          <w:noProof/>
+        </w:rPr>
         <w:drawing>
           <wp:inline distT="0" distB="0" distL="0" distR="0" wp14:anchorId="4FF9EC45" wp14:editId="4E458C86">
             <wp:extent cx="6332887" cy="4441371"/>
@@ -1220,6 +1243,9 @@
     </w:p>
     <w:p>
       <w:r>
+        <w:rPr>
+          <w:noProof/>
+        </w:rPr>
         <w:drawing>
           <wp:inline distT="0" distB="0" distL="0" distR="0" wp14:anchorId="6D33A8FA" wp14:editId="0689E57A">
             <wp:extent cx="6413134" cy="4655128"/>
@@ -1261,7 +1287,7 @@
       <w:pPr>
         <w:pStyle w:val="Ttulo1"/>
       </w:pPr>
-      <w:bookmarkStart w:id="1" w:name="_Toc95123237"/>
+      <w:bookmarkStart w:id="1" w:name="_Toc95147308"/>
       <w:r>
         <w:lastRenderedPageBreak/>
         <w:t>MediaPlayerController.java</w:t>
@@ -1270,6 +1296,9 @@
     </w:p>
     <w:p>
       <w:r>
+        <w:rPr>
+          <w:noProof/>
+        </w:rPr>
         <w:drawing>
           <wp:inline distT="0" distB="0" distL="0" distR="0" wp14:anchorId="1A4FFE3A" wp14:editId="3501F3A7">
             <wp:extent cx="6645910" cy="3945890"/>
@@ -1309,6 +1338,9 @@
     </w:p>
     <w:p>
       <w:r>
+        <w:rPr>
+          <w:noProof/>
+        </w:rPr>
         <w:drawing>
           <wp:inline distT="0" distB="0" distL="0" distR="0" wp14:anchorId="49D22B79" wp14:editId="105E1CB9">
             <wp:extent cx="6645910" cy="3916680"/>
@@ -1348,6 +1380,9 @@
     </w:p>
     <w:p>
       <w:r>
+        <w:rPr>
+          <w:noProof/>
+        </w:rPr>
         <w:lastRenderedPageBreak/>
         <w:drawing>
           <wp:inline distT="0" distB="0" distL="0" distR="0" wp14:anchorId="515103BA" wp14:editId="37CFE7CF">
@@ -1388,6 +1423,9 @@
     </w:p>
     <w:p>
       <w:r>
+        <w:rPr>
+          <w:noProof/>
+        </w:rPr>
         <w:drawing>
           <wp:inline distT="0" distB="0" distL="0" distR="0" wp14:anchorId="34CCA2FD" wp14:editId="4A952C0F">
             <wp:extent cx="6645910" cy="3924300"/>
@@ -1427,6 +1465,9 @@
     </w:p>
     <w:p>
       <w:r>
+        <w:rPr>
+          <w:noProof/>
+        </w:rPr>
         <w:lastRenderedPageBreak/>
         <w:drawing>
           <wp:inline distT="0" distB="0" distL="0" distR="0" wp14:anchorId="2130EC2D" wp14:editId="551E0CBD">
@@ -1467,6 +1508,9 @@
     </w:p>
     <w:p>
       <w:r>
+        <w:rPr>
+          <w:noProof/>
+        </w:rPr>
         <w:drawing>
           <wp:inline distT="0" distB="0" distL="0" distR="0" wp14:anchorId="35937AA0" wp14:editId="43D8AA9A">
             <wp:extent cx="6645910" cy="3884930"/>
@@ -1506,6 +1550,9 @@
     </w:p>
     <w:p>
       <w:r>
+        <w:rPr>
+          <w:noProof/>
+        </w:rPr>
         <w:lastRenderedPageBreak/>
         <w:drawing>
           <wp:inline distT="0" distB="0" distL="0" distR="0" wp14:anchorId="6C4F945F" wp14:editId="23BF3659">
@@ -1546,6 +1593,9 @@
     </w:p>
     <w:p>
       <w:r>
+        <w:rPr>
+          <w:noProof/>
+        </w:rPr>
         <w:drawing>
           <wp:inline distT="0" distB="0" distL="0" distR="0" wp14:anchorId="31DFAA88" wp14:editId="633FAAF4">
             <wp:extent cx="6645910" cy="3909695"/>
@@ -1585,6 +1635,9 @@
     </w:p>
     <w:p>
       <w:r>
+        <w:rPr>
+          <w:noProof/>
+        </w:rPr>
         <w:lastRenderedPageBreak/>
         <w:drawing>
           <wp:inline distT="0" distB="0" distL="0" distR="0" wp14:anchorId="499A5789" wp14:editId="2A7E1875">
@@ -1625,6 +1678,9 @@
     </w:p>
     <w:p>
       <w:r>
+        <w:rPr>
+          <w:noProof/>
+        </w:rPr>
         <w:drawing>
           <wp:inline distT="0" distB="0" distL="0" distR="0" wp14:anchorId="2BDB3614" wp14:editId="0AF70511">
             <wp:extent cx="6645910" cy="3930015"/>
@@ -1664,6 +1720,9 @@
     </w:p>
     <w:p>
       <w:r>
+        <w:rPr>
+          <w:noProof/>
+        </w:rPr>
         <w:lastRenderedPageBreak/>
         <w:drawing>
           <wp:inline distT="0" distB="0" distL="0" distR="0" wp14:anchorId="2C07798C" wp14:editId="3EFF874E">
@@ -1704,6 +1763,9 @@
     </w:p>
     <w:p>
       <w:r>
+        <w:rPr>
+          <w:noProof/>
+        </w:rPr>
         <w:drawing>
           <wp:inline distT="0" distB="0" distL="0" distR="0" wp14:anchorId="088BD008" wp14:editId="29F59FCB">
             <wp:extent cx="6645910" cy="3810635"/>
@@ -1743,6 +1805,9 @@
     </w:p>
     <w:p>
       <w:r>
+        <w:rPr>
+          <w:noProof/>
+        </w:rPr>
         <w:lastRenderedPageBreak/>
         <w:drawing>
           <wp:inline distT="0" distB="0" distL="0" distR="0" wp14:anchorId="390687BB" wp14:editId="5A7CF6DE">
@@ -1783,6 +1848,9 @@
     </w:p>
     <w:p>
       <w:r>
+        <w:rPr>
+          <w:noProof/>
+        </w:rPr>
         <w:drawing>
           <wp:inline distT="0" distB="0" distL="0" distR="0" wp14:anchorId="726526A8" wp14:editId="7F294D5E">
             <wp:extent cx="6645910" cy="3644900"/>
@@ -1822,6 +1890,9 @@
     </w:p>
     <w:p>
       <w:r>
+        <w:rPr>
+          <w:noProof/>
+        </w:rPr>
         <w:drawing>
           <wp:inline distT="0" distB="0" distL="0" distR="0" wp14:anchorId="26496CB3" wp14:editId="30D2E2D5">
             <wp:extent cx="6645910" cy="1296670"/>
@@ -1868,7 +1939,7 @@
       <w:pPr>
         <w:pStyle w:val="Ttulo1"/>
       </w:pPr>
-      <w:bookmarkStart w:id="2" w:name="_Toc95123238"/>
+      <w:bookmarkStart w:id="2" w:name="_Toc95147309"/>
       <w:proofErr w:type="spellStart"/>
       <w:r>
         <w:lastRenderedPageBreak/>
@@ -1879,6 +1950,9 @@
     </w:p>
     <w:p>
       <w:r>
+        <w:rPr>
+          <w:noProof/>
+        </w:rPr>
         <w:drawing>
           <wp:inline distT="0" distB="0" distL="0" distR="0" wp14:anchorId="23A9BA61" wp14:editId="7BDDCE2F">
             <wp:extent cx="6645910" cy="3696970"/>
@@ -1918,6 +1992,9 @@
     </w:p>
     <w:p>
       <w:r>
+        <w:rPr>
+          <w:noProof/>
+        </w:rPr>
         <w:drawing>
           <wp:inline distT="0" distB="0" distL="0" distR="0" wp14:anchorId="4E1544A8" wp14:editId="4E1EA2D8">
             <wp:extent cx="6365174" cy="3750624"/>
@@ -1957,6 +2034,9 @@
     </w:p>
     <w:p>
       <w:r>
+        <w:rPr>
+          <w:noProof/>
+        </w:rPr>
         <w:lastRenderedPageBreak/>
         <w:drawing>
           <wp:inline distT="0" distB="0" distL="0" distR="0" wp14:anchorId="6557F7C7" wp14:editId="53E2A8F5">
@@ -1997,6 +2077,9 @@
     </w:p>
     <w:p>
       <w:r>
+        <w:rPr>
+          <w:noProof/>
+        </w:rPr>
         <w:drawing>
           <wp:inline distT="0" distB="0" distL="0" distR="0" wp14:anchorId="4B08AC9F" wp14:editId="7EF17A63">
             <wp:extent cx="6645910" cy="4604385"/>
@@ -2043,7 +2126,7 @@
       <w:pPr>
         <w:pStyle w:val="Ttulo1"/>
       </w:pPr>
-      <w:bookmarkStart w:id="3" w:name="_Toc95123239"/>
+      <w:bookmarkStart w:id="3" w:name="_Toc95147310"/>
       <w:proofErr w:type="spellStart"/>
       <w:r>
         <w:lastRenderedPageBreak/>
@@ -2054,6 +2137,9 @@
     </w:p>
     <w:p>
       <w:r>
+        <w:rPr>
+          <w:noProof/>
+        </w:rPr>
         <w:drawing>
           <wp:inline distT="0" distB="0" distL="0" distR="0" wp14:anchorId="7AD608F4" wp14:editId="12A3B2E7">
             <wp:extent cx="6645910" cy="5258435"/>
@@ -2093,6 +2179,9 @@
     </w:p>
     <w:p>
       <w:r>
+        <w:rPr>
+          <w:noProof/>
+        </w:rPr>
         <w:drawing>
           <wp:inline distT="0" distB="0" distL="0" distR="0" wp14:anchorId="6CB4EF00" wp14:editId="1E4BCE06">
             <wp:extent cx="6645910" cy="3348841"/>
@@ -2139,6 +2228,9 @@
     </w:p>
     <w:p>
       <w:r>
+        <w:rPr>
+          <w:noProof/>
+        </w:rPr>
         <w:lastRenderedPageBreak/>
         <w:drawing>
           <wp:inline distT="0" distB="0" distL="0" distR="0" wp14:anchorId="351BE8C6" wp14:editId="27F74810">
@@ -2179,6 +2271,9 @@
     </w:p>
     <w:p>
       <w:r>
+        <w:rPr>
+          <w:noProof/>
+        </w:rPr>
         <w:drawing>
           <wp:inline distT="0" distB="0" distL="0" distR="0" wp14:anchorId="0733D56D" wp14:editId="09036AC9">
             <wp:extent cx="6645910" cy="3949065"/>
@@ -2218,6 +2313,9 @@
     </w:p>
     <w:p>
       <w:r>
+        <w:rPr>
+          <w:noProof/>
+        </w:rPr>
         <w:lastRenderedPageBreak/>
         <w:drawing>
           <wp:inline distT="0" distB="0" distL="0" distR="0" wp14:anchorId="40AF3C74" wp14:editId="5D0E412E">
@@ -2260,7 +2358,7 @@
       <w:pPr>
         <w:pStyle w:val="Ttulo1"/>
       </w:pPr>
-      <w:bookmarkStart w:id="4" w:name="_Toc95123240"/>
+      <w:bookmarkStart w:id="4" w:name="_Toc95147311"/>
       <w:r>
         <w:t>Style.css</w:t>
       </w:r>
@@ -2268,6 +2366,9 @@
     </w:p>
     <w:p>
       <w:r>
+        <w:rPr>
+          <w:noProof/>
+        </w:rPr>
         <w:drawing>
           <wp:inline distT="0" distB="0" distL="0" distR="0" wp14:anchorId="4C05DD84" wp14:editId="180FDF55">
             <wp:extent cx="6268325" cy="4496427"/>
@@ -2307,6 +2408,9 @@
     </w:p>
     <w:p>
       <w:r>
+        <w:rPr>
+          <w:noProof/>
+        </w:rPr>
         <w:lastRenderedPageBreak/>
         <w:drawing>
           <wp:inline distT="0" distB="0" distL="0" distR="0" wp14:anchorId="59E397E5" wp14:editId="0B4704EA">

</xml_diff>

<commit_message>
pdfs + exe v1.0
</commit_message>
<xml_diff>
--- a/Codigo Proyecto.docx
+++ b/Codigo Proyecto.docx
@@ -834,7 +834,7 @@
           <w:r>
             <w:fldChar w:fldCharType="separate"/>
           </w:r>
-          <w:hyperlink w:anchor="_Toc95147307" w:history="1">
+          <w:hyperlink w:anchor="_Toc95229877" w:history="1">
             <w:r>
               <w:rPr>
                 <w:rStyle w:val="Hipervnculo"/>
@@ -861,7 +861,7 @@
                 <w:noProof/>
                 <w:webHidden/>
               </w:rPr>
-              <w:instrText xml:space="preserve"> PAGEREF _Toc95147307 \h </w:instrText>
+              <w:instrText xml:space="preserve"> PAGEREF _Toc95229877 \h </w:instrText>
             </w:r>
             <w:r>
               <w:rPr>
@@ -904,7 +904,7 @@
               <w:lang w:eastAsia="es-ES"/>
             </w:rPr>
           </w:pPr>
-          <w:hyperlink w:anchor="_Toc95147308" w:history="1">
+          <w:hyperlink w:anchor="_Toc95229878" w:history="1">
             <w:r>
               <w:rPr>
                 <w:rStyle w:val="Hipervnculo"/>
@@ -931,7 +931,7 @@
                 <w:noProof/>
                 <w:webHidden/>
               </w:rPr>
-              <w:instrText xml:space="preserve"> PAGEREF _Toc95147308 \h </w:instrText>
+              <w:instrText xml:space="preserve"> PAGEREF _Toc95229878 \h </w:instrText>
             </w:r>
             <w:r>
               <w:rPr>
@@ -974,7 +974,7 @@
               <w:lang w:eastAsia="es-ES"/>
             </w:rPr>
           </w:pPr>
-          <w:hyperlink w:anchor="_Toc95147309" w:history="1">
+          <w:hyperlink w:anchor="_Toc95229879" w:history="1">
             <w:r>
               <w:rPr>
                 <w:rStyle w:val="Hipervnculo"/>
@@ -1001,7 +1001,7 @@
                 <w:noProof/>
                 <w:webHidden/>
               </w:rPr>
-              <w:instrText xml:space="preserve"> PAGEREF _Toc95147309 \h </w:instrText>
+              <w:instrText xml:space="preserve"> PAGEREF _Toc95229879 \h </w:instrText>
             </w:r>
             <w:r>
               <w:rPr>
@@ -1021,7 +1021,7 @@
                 <w:noProof/>
                 <w:webHidden/>
               </w:rPr>
-              <w:t>10</w:t>
+              <w:t>12</w:t>
             </w:r>
             <w:r>
               <w:rPr>
@@ -1044,7 +1044,7 @@
               <w:lang w:eastAsia="es-ES"/>
             </w:rPr>
           </w:pPr>
-          <w:hyperlink w:anchor="_Toc95147310" w:history="1">
+          <w:hyperlink w:anchor="_Toc95229880" w:history="1">
             <w:r>
               <w:rPr>
                 <w:rStyle w:val="Hipervnculo"/>
@@ -1071,7 +1071,7 @@
                 <w:noProof/>
                 <w:webHidden/>
               </w:rPr>
-              <w:instrText xml:space="preserve"> PAGEREF _Toc95147310 \h </w:instrText>
+              <w:instrText xml:space="preserve"> PAGEREF _Toc95229880 \h </w:instrText>
             </w:r>
             <w:r>
               <w:rPr>
@@ -1091,7 +1091,7 @@
                 <w:noProof/>
                 <w:webHidden/>
               </w:rPr>
-              <w:t>12</w:t>
+              <w:t>14</w:t>
             </w:r>
             <w:r>
               <w:rPr>
@@ -1114,7 +1114,7 @@
               <w:lang w:eastAsia="es-ES"/>
             </w:rPr>
           </w:pPr>
-          <w:hyperlink w:anchor="_Toc95147311" w:history="1">
+          <w:hyperlink w:anchor="_Toc95229881" w:history="1">
             <w:r>
               <w:rPr>
                 <w:rStyle w:val="Hipervnculo"/>
@@ -1141,7 +1141,7 @@
                 <w:noProof/>
                 <w:webHidden/>
               </w:rPr>
-              <w:instrText xml:space="preserve"> PAGEREF _Toc95147311 \h </w:instrText>
+              <w:instrText xml:space="preserve"> PAGEREF _Toc95229881 \h </w:instrText>
             </w:r>
             <w:r>
               <w:rPr>
@@ -1161,7 +1161,7 @@
                 <w:noProof/>
                 <w:webHidden/>
               </w:rPr>
-              <w:t>14</w:t>
+              <w:t>16</w:t>
             </w:r>
             <w:r>
               <w:rPr>
@@ -1192,7 +1192,7 @@
       <w:pPr>
         <w:pStyle w:val="Ttulo1"/>
       </w:pPr>
-      <w:bookmarkStart w:id="0" w:name="_Toc95147307"/>
+      <w:bookmarkStart w:id="0" w:name="_Toc95229877"/>
       <w:r>
         <w:lastRenderedPageBreak/>
         <w:t>MediaPlayer.java</w:t>
@@ -1200,15 +1200,15 @@
       <w:bookmarkEnd w:id="0"/>
     </w:p>
     <w:p>
-      <w:r>
-        <w:rPr>
-          <w:noProof/>
-        </w:rPr>
+      <w:pPr>
+        <w:spacing w:after="0"/>
+      </w:pPr>
+      <w:r>
         <w:drawing>
-          <wp:inline distT="0" distB="0" distL="0" distR="0" wp14:anchorId="4FF9EC45" wp14:editId="4E458C86">
-            <wp:extent cx="6332887" cy="4441371"/>
-            <wp:effectExtent l="0" t="0" r="0" b="0"/>
-            <wp:docPr id="1" name="Imagen 1" descr="Interfaz de usuario gráfica, Texto, Aplicación&#10;&#10;Descripción generada automáticamente"/>
+          <wp:inline distT="0" distB="0" distL="0" distR="0" wp14:anchorId="5EB7A470" wp14:editId="0E4560B1">
+            <wp:extent cx="6229350" cy="4930031"/>
+            <wp:effectExtent l="0" t="0" r="0" b="4445"/>
+            <wp:docPr id="1" name="Imagen 1" descr="Texto&#10;&#10;Descripción generada automáticamente"/>
             <wp:cNvGraphicFramePr>
               <a:graphicFrameLocks xmlns:a="http://schemas.openxmlformats.org/drawingml/2006/main" noChangeAspect="1"/>
             </wp:cNvGraphicFramePr>
@@ -1216,7 +1216,7 @@
               <a:graphicData uri="http://schemas.openxmlformats.org/drawingml/2006/picture">
                 <pic:pic xmlns:pic="http://schemas.openxmlformats.org/drawingml/2006/picture">
                   <pic:nvPicPr>
-                    <pic:cNvPr id="1" name="Imagen 1" descr="Interfaz de usuario gráfica, Texto, Aplicación&#10;&#10;Descripción generada automáticamente"/>
+                    <pic:cNvPr id="1" name="Imagen 1" descr="Texto&#10;&#10;Descripción generada automáticamente"/>
                     <pic:cNvPicPr/>
                   </pic:nvPicPr>
                   <pic:blipFill>
@@ -1228,7 +1228,7 @@
                   <pic:spPr>
                     <a:xfrm>
                       <a:off x="0" y="0"/>
-                      <a:ext cx="6359257" cy="4459865"/>
+                      <a:ext cx="6234976" cy="4934483"/>
                     </a:xfrm>
                     <a:prstGeom prst="rect">
                       <a:avLst/>
@@ -1243,14 +1243,11 @@
     </w:p>
     <w:p>
       <w:r>
-        <w:rPr>
-          <w:noProof/>
-        </w:rPr>
         <w:drawing>
-          <wp:inline distT="0" distB="0" distL="0" distR="0" wp14:anchorId="6D33A8FA" wp14:editId="0689E57A">
-            <wp:extent cx="6413134" cy="4655128"/>
-            <wp:effectExtent l="0" t="0" r="6985" b="0"/>
-            <wp:docPr id="2" name="Imagen 2" descr="Texto&#10;&#10;Descripción generada automáticamente"/>
+          <wp:inline distT="0" distB="0" distL="0" distR="0" wp14:anchorId="5660AB09" wp14:editId="69482C34">
+            <wp:extent cx="6215586" cy="4219575"/>
+            <wp:effectExtent l="0" t="0" r="0" b="0"/>
+            <wp:docPr id="18" name="Imagen 18" descr="Texto&#10;&#10;Descripción generada automáticamente"/>
             <wp:cNvGraphicFramePr>
               <a:graphicFrameLocks xmlns:a="http://schemas.openxmlformats.org/drawingml/2006/main" noChangeAspect="1"/>
             </wp:cNvGraphicFramePr>
@@ -1258,954 +1255,18 @@
               <a:graphicData uri="http://schemas.openxmlformats.org/drawingml/2006/picture">
                 <pic:pic xmlns:pic="http://schemas.openxmlformats.org/drawingml/2006/picture">
                   <pic:nvPicPr>
-                    <pic:cNvPr id="2" name="Imagen 2" descr="Texto&#10;&#10;Descripción generada automáticamente"/>
-                    <pic:cNvPicPr/>
-                  </pic:nvPicPr>
-                  <pic:blipFill>
-                    <a:blip r:embed="rId9"/>
-                    <a:stretch>
-                      <a:fillRect/>
-                    </a:stretch>
-                  </pic:blipFill>
-                  <pic:spPr>
-                    <a:xfrm>
-                      <a:off x="0" y="0"/>
-                      <a:ext cx="6420034" cy="4660137"/>
-                    </a:xfrm>
-                    <a:prstGeom prst="rect">
-                      <a:avLst/>
-                    </a:prstGeom>
-                  </pic:spPr>
-                </pic:pic>
-              </a:graphicData>
-            </a:graphic>
-          </wp:inline>
-        </w:drawing>
-      </w:r>
-    </w:p>
-    <w:p>
-      <w:pPr>
-        <w:pStyle w:val="Ttulo1"/>
-      </w:pPr>
-      <w:bookmarkStart w:id="1" w:name="_Toc95147308"/>
-      <w:r>
-        <w:lastRenderedPageBreak/>
-        <w:t>MediaPlayerController.java</w:t>
-      </w:r>
-      <w:bookmarkEnd w:id="1"/>
-    </w:p>
-    <w:p>
-      <w:r>
-        <w:rPr>
-          <w:noProof/>
-        </w:rPr>
-        <w:drawing>
-          <wp:inline distT="0" distB="0" distL="0" distR="0" wp14:anchorId="1A4FFE3A" wp14:editId="3501F3A7">
-            <wp:extent cx="6645910" cy="3945890"/>
-            <wp:effectExtent l="0" t="0" r="2540" b="0"/>
-            <wp:docPr id="3" name="Imagen 3" descr="Texto&#10;&#10;Descripción generada automáticamente"/>
-            <wp:cNvGraphicFramePr>
-              <a:graphicFrameLocks xmlns:a="http://schemas.openxmlformats.org/drawingml/2006/main" noChangeAspect="1"/>
-            </wp:cNvGraphicFramePr>
-            <a:graphic xmlns:a="http://schemas.openxmlformats.org/drawingml/2006/main">
-              <a:graphicData uri="http://schemas.openxmlformats.org/drawingml/2006/picture">
-                <pic:pic xmlns:pic="http://schemas.openxmlformats.org/drawingml/2006/picture">
-                  <pic:nvPicPr>
-                    <pic:cNvPr id="3" name="Imagen 3" descr="Texto&#10;&#10;Descripción generada automáticamente"/>
-                    <pic:cNvPicPr/>
-                  </pic:nvPicPr>
-                  <pic:blipFill>
-                    <a:blip r:embed="rId10"/>
-                    <a:stretch>
-                      <a:fillRect/>
-                    </a:stretch>
-                  </pic:blipFill>
-                  <pic:spPr>
-                    <a:xfrm>
-                      <a:off x="0" y="0"/>
-                      <a:ext cx="6645910" cy="3945890"/>
-                    </a:xfrm>
-                    <a:prstGeom prst="rect">
-                      <a:avLst/>
-                    </a:prstGeom>
-                  </pic:spPr>
-                </pic:pic>
-              </a:graphicData>
-            </a:graphic>
-          </wp:inline>
-        </w:drawing>
-      </w:r>
-    </w:p>
-    <w:p>
-      <w:r>
-        <w:rPr>
-          <w:noProof/>
-        </w:rPr>
-        <w:drawing>
-          <wp:inline distT="0" distB="0" distL="0" distR="0" wp14:anchorId="49D22B79" wp14:editId="105E1CB9">
-            <wp:extent cx="6645910" cy="3916680"/>
-            <wp:effectExtent l="0" t="0" r="2540" b="7620"/>
-            <wp:docPr id="4" name="Imagen 4" descr="Interfaz de usuario gráfica, Texto&#10;&#10;Descripción generada automáticamente"/>
-            <wp:cNvGraphicFramePr>
-              <a:graphicFrameLocks xmlns:a="http://schemas.openxmlformats.org/drawingml/2006/main" noChangeAspect="1"/>
-            </wp:cNvGraphicFramePr>
-            <a:graphic xmlns:a="http://schemas.openxmlformats.org/drawingml/2006/main">
-              <a:graphicData uri="http://schemas.openxmlformats.org/drawingml/2006/picture">
-                <pic:pic xmlns:pic="http://schemas.openxmlformats.org/drawingml/2006/picture">
-                  <pic:nvPicPr>
-                    <pic:cNvPr id="4" name="Imagen 4" descr="Interfaz de usuario gráfica, Texto&#10;&#10;Descripción generada automáticamente"/>
-                    <pic:cNvPicPr/>
-                  </pic:nvPicPr>
-                  <pic:blipFill>
-                    <a:blip r:embed="rId11"/>
-                    <a:stretch>
-                      <a:fillRect/>
-                    </a:stretch>
-                  </pic:blipFill>
-                  <pic:spPr>
-                    <a:xfrm>
-                      <a:off x="0" y="0"/>
-                      <a:ext cx="6645910" cy="3916680"/>
-                    </a:xfrm>
-                    <a:prstGeom prst="rect">
-                      <a:avLst/>
-                    </a:prstGeom>
-                  </pic:spPr>
-                </pic:pic>
-              </a:graphicData>
-            </a:graphic>
-          </wp:inline>
-        </w:drawing>
-      </w:r>
-    </w:p>
-    <w:p>
-      <w:r>
-        <w:rPr>
-          <w:noProof/>
-        </w:rPr>
-        <w:lastRenderedPageBreak/>
-        <w:drawing>
-          <wp:inline distT="0" distB="0" distL="0" distR="0" wp14:anchorId="515103BA" wp14:editId="37CFE7CF">
-            <wp:extent cx="6645910" cy="3970020"/>
-            <wp:effectExtent l="0" t="0" r="2540" b="0"/>
-            <wp:docPr id="5" name="Imagen 5" descr="Interfaz de usuario gráfica, Texto, Aplicación&#10;&#10;Descripción generada automáticamente"/>
-            <wp:cNvGraphicFramePr>
-              <a:graphicFrameLocks xmlns:a="http://schemas.openxmlformats.org/drawingml/2006/main" noChangeAspect="1"/>
-            </wp:cNvGraphicFramePr>
-            <a:graphic xmlns:a="http://schemas.openxmlformats.org/drawingml/2006/main">
-              <a:graphicData uri="http://schemas.openxmlformats.org/drawingml/2006/picture">
-                <pic:pic xmlns:pic="http://schemas.openxmlformats.org/drawingml/2006/picture">
-                  <pic:nvPicPr>
-                    <pic:cNvPr id="5" name="Imagen 5" descr="Interfaz de usuario gráfica, Texto, Aplicación&#10;&#10;Descripción generada automáticamente"/>
-                    <pic:cNvPicPr/>
-                  </pic:nvPicPr>
-                  <pic:blipFill>
-                    <a:blip r:embed="rId12"/>
-                    <a:stretch>
-                      <a:fillRect/>
-                    </a:stretch>
-                  </pic:blipFill>
-                  <pic:spPr>
-                    <a:xfrm>
-                      <a:off x="0" y="0"/>
-                      <a:ext cx="6645910" cy="3970020"/>
-                    </a:xfrm>
-                    <a:prstGeom prst="rect">
-                      <a:avLst/>
-                    </a:prstGeom>
-                  </pic:spPr>
-                </pic:pic>
-              </a:graphicData>
-            </a:graphic>
-          </wp:inline>
-        </w:drawing>
-      </w:r>
-    </w:p>
-    <w:p>
-      <w:r>
-        <w:rPr>
-          <w:noProof/>
-        </w:rPr>
-        <w:drawing>
-          <wp:inline distT="0" distB="0" distL="0" distR="0" wp14:anchorId="34CCA2FD" wp14:editId="4A952C0F">
-            <wp:extent cx="6645910" cy="3924300"/>
-            <wp:effectExtent l="0" t="0" r="2540" b="0"/>
-            <wp:docPr id="6" name="Imagen 6" descr="Interfaz de usuario gráfica, Texto, Aplicación&#10;&#10;Descripción generada automáticamente"/>
-            <wp:cNvGraphicFramePr>
-              <a:graphicFrameLocks xmlns:a="http://schemas.openxmlformats.org/drawingml/2006/main" noChangeAspect="1"/>
-            </wp:cNvGraphicFramePr>
-            <a:graphic xmlns:a="http://schemas.openxmlformats.org/drawingml/2006/main">
-              <a:graphicData uri="http://schemas.openxmlformats.org/drawingml/2006/picture">
-                <pic:pic xmlns:pic="http://schemas.openxmlformats.org/drawingml/2006/picture">
-                  <pic:nvPicPr>
-                    <pic:cNvPr id="6" name="Imagen 6" descr="Interfaz de usuario gráfica, Texto, Aplicación&#10;&#10;Descripción generada automáticamente"/>
-                    <pic:cNvPicPr/>
-                  </pic:nvPicPr>
-                  <pic:blipFill>
-                    <a:blip r:embed="rId13"/>
-                    <a:stretch>
-                      <a:fillRect/>
-                    </a:stretch>
-                  </pic:blipFill>
-                  <pic:spPr>
-                    <a:xfrm>
-                      <a:off x="0" y="0"/>
-                      <a:ext cx="6645910" cy="3924300"/>
-                    </a:xfrm>
-                    <a:prstGeom prst="rect">
-                      <a:avLst/>
-                    </a:prstGeom>
-                  </pic:spPr>
-                </pic:pic>
-              </a:graphicData>
-            </a:graphic>
-          </wp:inline>
-        </w:drawing>
-      </w:r>
-    </w:p>
-    <w:p>
-      <w:r>
-        <w:rPr>
-          <w:noProof/>
-        </w:rPr>
-        <w:lastRenderedPageBreak/>
-        <w:drawing>
-          <wp:inline distT="0" distB="0" distL="0" distR="0" wp14:anchorId="2130EC2D" wp14:editId="551E0CBD">
-            <wp:extent cx="6645910" cy="3772535"/>
-            <wp:effectExtent l="0" t="0" r="2540" b="0"/>
-            <wp:docPr id="7" name="Imagen 7" descr="Texto&#10;&#10;Descripción generada automáticamente"/>
-            <wp:cNvGraphicFramePr>
-              <a:graphicFrameLocks xmlns:a="http://schemas.openxmlformats.org/drawingml/2006/main" noChangeAspect="1"/>
-            </wp:cNvGraphicFramePr>
-            <a:graphic xmlns:a="http://schemas.openxmlformats.org/drawingml/2006/main">
-              <a:graphicData uri="http://schemas.openxmlformats.org/drawingml/2006/picture">
-                <pic:pic xmlns:pic="http://schemas.openxmlformats.org/drawingml/2006/picture">
-                  <pic:nvPicPr>
-                    <pic:cNvPr id="7" name="Imagen 7" descr="Texto&#10;&#10;Descripción generada automáticamente"/>
-                    <pic:cNvPicPr/>
-                  </pic:nvPicPr>
-                  <pic:blipFill>
-                    <a:blip r:embed="rId14"/>
-                    <a:stretch>
-                      <a:fillRect/>
-                    </a:stretch>
-                  </pic:blipFill>
-                  <pic:spPr>
-                    <a:xfrm>
-                      <a:off x="0" y="0"/>
-                      <a:ext cx="6645910" cy="3772535"/>
-                    </a:xfrm>
-                    <a:prstGeom prst="rect">
-                      <a:avLst/>
-                    </a:prstGeom>
-                  </pic:spPr>
-                </pic:pic>
-              </a:graphicData>
-            </a:graphic>
-          </wp:inline>
-        </w:drawing>
-      </w:r>
-    </w:p>
-    <w:p>
-      <w:r>
-        <w:rPr>
-          <w:noProof/>
-        </w:rPr>
-        <w:drawing>
-          <wp:inline distT="0" distB="0" distL="0" distR="0" wp14:anchorId="35937AA0" wp14:editId="43D8AA9A">
-            <wp:extent cx="6645910" cy="3884930"/>
-            <wp:effectExtent l="0" t="0" r="2540" b="1270"/>
-            <wp:docPr id="8" name="Imagen 8" descr="Interfaz de usuario gráfica, Texto, Aplicación, Correo electrónico&#10;&#10;Descripción generada automáticamente"/>
-            <wp:cNvGraphicFramePr>
-              <a:graphicFrameLocks xmlns:a="http://schemas.openxmlformats.org/drawingml/2006/main" noChangeAspect="1"/>
-            </wp:cNvGraphicFramePr>
-            <a:graphic xmlns:a="http://schemas.openxmlformats.org/drawingml/2006/main">
-              <a:graphicData uri="http://schemas.openxmlformats.org/drawingml/2006/picture">
-                <pic:pic xmlns:pic="http://schemas.openxmlformats.org/drawingml/2006/picture">
-                  <pic:nvPicPr>
-                    <pic:cNvPr id="8" name="Imagen 8" descr="Interfaz de usuario gráfica, Texto, Aplicación, Correo electrónico&#10;&#10;Descripción generada automáticamente"/>
-                    <pic:cNvPicPr/>
-                  </pic:nvPicPr>
-                  <pic:blipFill>
-                    <a:blip r:embed="rId15"/>
-                    <a:stretch>
-                      <a:fillRect/>
-                    </a:stretch>
-                  </pic:blipFill>
-                  <pic:spPr>
-                    <a:xfrm>
-                      <a:off x="0" y="0"/>
-                      <a:ext cx="6645910" cy="3884930"/>
-                    </a:xfrm>
-                    <a:prstGeom prst="rect">
-                      <a:avLst/>
-                    </a:prstGeom>
-                  </pic:spPr>
-                </pic:pic>
-              </a:graphicData>
-            </a:graphic>
-          </wp:inline>
-        </w:drawing>
-      </w:r>
-    </w:p>
-    <w:p>
-      <w:r>
-        <w:rPr>
-          <w:noProof/>
-        </w:rPr>
-        <w:lastRenderedPageBreak/>
-        <w:drawing>
-          <wp:inline distT="0" distB="0" distL="0" distR="0" wp14:anchorId="6C4F945F" wp14:editId="23BF3659">
-            <wp:extent cx="6645910" cy="4147820"/>
-            <wp:effectExtent l="0" t="0" r="2540" b="5080"/>
-            <wp:docPr id="9" name="Imagen 9" descr="Interfaz de usuario gráfica, Texto, Aplicación&#10;&#10;Descripción generada automáticamente"/>
-            <wp:cNvGraphicFramePr>
-              <a:graphicFrameLocks xmlns:a="http://schemas.openxmlformats.org/drawingml/2006/main" noChangeAspect="1"/>
-            </wp:cNvGraphicFramePr>
-            <a:graphic xmlns:a="http://schemas.openxmlformats.org/drawingml/2006/main">
-              <a:graphicData uri="http://schemas.openxmlformats.org/drawingml/2006/picture">
-                <pic:pic xmlns:pic="http://schemas.openxmlformats.org/drawingml/2006/picture">
-                  <pic:nvPicPr>
-                    <pic:cNvPr id="9" name="Imagen 9" descr="Interfaz de usuario gráfica, Texto, Aplicación&#10;&#10;Descripción generada automáticamente"/>
-                    <pic:cNvPicPr/>
-                  </pic:nvPicPr>
-                  <pic:blipFill>
-                    <a:blip r:embed="rId16"/>
-                    <a:stretch>
-                      <a:fillRect/>
-                    </a:stretch>
-                  </pic:blipFill>
-                  <pic:spPr>
-                    <a:xfrm>
-                      <a:off x="0" y="0"/>
-                      <a:ext cx="6645910" cy="4147820"/>
-                    </a:xfrm>
-                    <a:prstGeom prst="rect">
-                      <a:avLst/>
-                    </a:prstGeom>
-                  </pic:spPr>
-                </pic:pic>
-              </a:graphicData>
-            </a:graphic>
-          </wp:inline>
-        </w:drawing>
-      </w:r>
-    </w:p>
-    <w:p>
-      <w:r>
-        <w:rPr>
-          <w:noProof/>
-        </w:rPr>
-        <w:drawing>
-          <wp:inline distT="0" distB="0" distL="0" distR="0" wp14:anchorId="31DFAA88" wp14:editId="633FAAF4">
-            <wp:extent cx="6645910" cy="3909695"/>
-            <wp:effectExtent l="0" t="0" r="2540" b="0"/>
-            <wp:docPr id="10" name="Imagen 10" descr="Interfaz de usuario gráfica, Texto, Aplicación&#10;&#10;Descripción generada automáticamente"/>
-            <wp:cNvGraphicFramePr>
-              <a:graphicFrameLocks xmlns:a="http://schemas.openxmlformats.org/drawingml/2006/main" noChangeAspect="1"/>
-            </wp:cNvGraphicFramePr>
-            <a:graphic xmlns:a="http://schemas.openxmlformats.org/drawingml/2006/main">
-              <a:graphicData uri="http://schemas.openxmlformats.org/drawingml/2006/picture">
-                <pic:pic xmlns:pic="http://schemas.openxmlformats.org/drawingml/2006/picture">
-                  <pic:nvPicPr>
-                    <pic:cNvPr id="10" name="Imagen 10" descr="Interfaz de usuario gráfica, Texto, Aplicación&#10;&#10;Descripción generada automáticamente"/>
-                    <pic:cNvPicPr/>
-                  </pic:nvPicPr>
-                  <pic:blipFill>
-                    <a:blip r:embed="rId17"/>
-                    <a:stretch>
-                      <a:fillRect/>
-                    </a:stretch>
-                  </pic:blipFill>
-                  <pic:spPr>
-                    <a:xfrm>
-                      <a:off x="0" y="0"/>
-                      <a:ext cx="6645910" cy="3909695"/>
-                    </a:xfrm>
-                    <a:prstGeom prst="rect">
-                      <a:avLst/>
-                    </a:prstGeom>
-                  </pic:spPr>
-                </pic:pic>
-              </a:graphicData>
-            </a:graphic>
-          </wp:inline>
-        </w:drawing>
-      </w:r>
-    </w:p>
-    <w:p>
-      <w:r>
-        <w:rPr>
-          <w:noProof/>
-        </w:rPr>
-        <w:lastRenderedPageBreak/>
-        <w:drawing>
-          <wp:inline distT="0" distB="0" distL="0" distR="0" wp14:anchorId="499A5789" wp14:editId="2A7E1875">
-            <wp:extent cx="6645910" cy="3756025"/>
-            <wp:effectExtent l="0" t="0" r="2540" b="0"/>
-            <wp:docPr id="11" name="Imagen 11" descr="Interfaz de usuario gráfica, Texto, Aplicación&#10;&#10;Descripción generada automáticamente"/>
-            <wp:cNvGraphicFramePr>
-              <a:graphicFrameLocks xmlns:a="http://schemas.openxmlformats.org/drawingml/2006/main" noChangeAspect="1"/>
-            </wp:cNvGraphicFramePr>
-            <a:graphic xmlns:a="http://schemas.openxmlformats.org/drawingml/2006/main">
-              <a:graphicData uri="http://schemas.openxmlformats.org/drawingml/2006/picture">
-                <pic:pic xmlns:pic="http://schemas.openxmlformats.org/drawingml/2006/picture">
-                  <pic:nvPicPr>
-                    <pic:cNvPr id="11" name="Imagen 11" descr="Interfaz de usuario gráfica, Texto, Aplicación&#10;&#10;Descripción generada automáticamente"/>
-                    <pic:cNvPicPr/>
-                  </pic:nvPicPr>
-                  <pic:blipFill>
-                    <a:blip r:embed="rId18"/>
-                    <a:stretch>
-                      <a:fillRect/>
-                    </a:stretch>
-                  </pic:blipFill>
-                  <pic:spPr>
-                    <a:xfrm>
-                      <a:off x="0" y="0"/>
-                      <a:ext cx="6645910" cy="3756025"/>
-                    </a:xfrm>
-                    <a:prstGeom prst="rect">
-                      <a:avLst/>
-                    </a:prstGeom>
-                  </pic:spPr>
-                </pic:pic>
-              </a:graphicData>
-            </a:graphic>
-          </wp:inline>
-        </w:drawing>
-      </w:r>
-    </w:p>
-    <w:p>
-      <w:r>
-        <w:rPr>
-          <w:noProof/>
-        </w:rPr>
-        <w:drawing>
-          <wp:inline distT="0" distB="0" distL="0" distR="0" wp14:anchorId="2BDB3614" wp14:editId="0AF70511">
-            <wp:extent cx="6645910" cy="3930015"/>
-            <wp:effectExtent l="0" t="0" r="2540" b="0"/>
-            <wp:docPr id="12" name="Imagen 12" descr="Interfaz de usuario gráfica, Texto, Aplicación&#10;&#10;Descripción generada automáticamente"/>
-            <wp:cNvGraphicFramePr>
-              <a:graphicFrameLocks xmlns:a="http://schemas.openxmlformats.org/drawingml/2006/main" noChangeAspect="1"/>
-            </wp:cNvGraphicFramePr>
-            <a:graphic xmlns:a="http://schemas.openxmlformats.org/drawingml/2006/main">
-              <a:graphicData uri="http://schemas.openxmlformats.org/drawingml/2006/picture">
-                <pic:pic xmlns:pic="http://schemas.openxmlformats.org/drawingml/2006/picture">
-                  <pic:nvPicPr>
-                    <pic:cNvPr id="12" name="Imagen 12" descr="Interfaz de usuario gráfica, Texto, Aplicación&#10;&#10;Descripción generada automáticamente"/>
-                    <pic:cNvPicPr/>
-                  </pic:nvPicPr>
-                  <pic:blipFill>
-                    <a:blip r:embed="rId19"/>
-                    <a:stretch>
-                      <a:fillRect/>
-                    </a:stretch>
-                  </pic:blipFill>
-                  <pic:spPr>
-                    <a:xfrm>
-                      <a:off x="0" y="0"/>
-                      <a:ext cx="6645910" cy="3930015"/>
-                    </a:xfrm>
-                    <a:prstGeom prst="rect">
-                      <a:avLst/>
-                    </a:prstGeom>
-                  </pic:spPr>
-                </pic:pic>
-              </a:graphicData>
-            </a:graphic>
-          </wp:inline>
-        </w:drawing>
-      </w:r>
-    </w:p>
-    <w:p>
-      <w:r>
-        <w:rPr>
-          <w:noProof/>
-        </w:rPr>
-        <w:lastRenderedPageBreak/>
-        <w:drawing>
-          <wp:inline distT="0" distB="0" distL="0" distR="0" wp14:anchorId="2C07798C" wp14:editId="3EFF874E">
-            <wp:extent cx="6645910" cy="4013200"/>
-            <wp:effectExtent l="0" t="0" r="2540" b="6350"/>
-            <wp:docPr id="13" name="Imagen 13" descr="Interfaz de usuario gráfica, Texto, Aplicación&#10;&#10;Descripción generada automáticamente"/>
-            <wp:cNvGraphicFramePr>
-              <a:graphicFrameLocks xmlns:a="http://schemas.openxmlformats.org/drawingml/2006/main" noChangeAspect="1"/>
-            </wp:cNvGraphicFramePr>
-            <a:graphic xmlns:a="http://schemas.openxmlformats.org/drawingml/2006/main">
-              <a:graphicData uri="http://schemas.openxmlformats.org/drawingml/2006/picture">
-                <pic:pic xmlns:pic="http://schemas.openxmlformats.org/drawingml/2006/picture">
-                  <pic:nvPicPr>
-                    <pic:cNvPr id="13" name="Imagen 13" descr="Interfaz de usuario gráfica, Texto, Aplicación&#10;&#10;Descripción generada automáticamente"/>
-                    <pic:cNvPicPr/>
-                  </pic:nvPicPr>
-                  <pic:blipFill>
-                    <a:blip r:embed="rId20"/>
-                    <a:stretch>
-                      <a:fillRect/>
-                    </a:stretch>
-                  </pic:blipFill>
-                  <pic:spPr>
-                    <a:xfrm>
-                      <a:off x="0" y="0"/>
-                      <a:ext cx="6645910" cy="4013200"/>
-                    </a:xfrm>
-                    <a:prstGeom prst="rect">
-                      <a:avLst/>
-                    </a:prstGeom>
-                  </pic:spPr>
-                </pic:pic>
-              </a:graphicData>
-            </a:graphic>
-          </wp:inline>
-        </w:drawing>
-      </w:r>
-    </w:p>
-    <w:p>
-      <w:r>
-        <w:rPr>
-          <w:noProof/>
-        </w:rPr>
-        <w:drawing>
-          <wp:inline distT="0" distB="0" distL="0" distR="0" wp14:anchorId="088BD008" wp14:editId="29F59FCB">
-            <wp:extent cx="6645910" cy="3810635"/>
-            <wp:effectExtent l="0" t="0" r="2540" b="0"/>
-            <wp:docPr id="14" name="Imagen 14" descr="Interfaz de usuario gráfica, Texto, Aplicación&#10;&#10;Descripción generada automáticamente"/>
-            <wp:cNvGraphicFramePr>
-              <a:graphicFrameLocks xmlns:a="http://schemas.openxmlformats.org/drawingml/2006/main" noChangeAspect="1"/>
-            </wp:cNvGraphicFramePr>
-            <a:graphic xmlns:a="http://schemas.openxmlformats.org/drawingml/2006/main">
-              <a:graphicData uri="http://schemas.openxmlformats.org/drawingml/2006/picture">
-                <pic:pic xmlns:pic="http://schemas.openxmlformats.org/drawingml/2006/picture">
-                  <pic:nvPicPr>
-                    <pic:cNvPr id="14" name="Imagen 14" descr="Interfaz de usuario gráfica, Texto, Aplicación&#10;&#10;Descripción generada automáticamente"/>
-                    <pic:cNvPicPr/>
-                  </pic:nvPicPr>
-                  <pic:blipFill>
-                    <a:blip r:embed="rId21"/>
-                    <a:stretch>
-                      <a:fillRect/>
-                    </a:stretch>
-                  </pic:blipFill>
-                  <pic:spPr>
-                    <a:xfrm>
-                      <a:off x="0" y="0"/>
-                      <a:ext cx="6645910" cy="3810635"/>
-                    </a:xfrm>
-                    <a:prstGeom prst="rect">
-                      <a:avLst/>
-                    </a:prstGeom>
-                  </pic:spPr>
-                </pic:pic>
-              </a:graphicData>
-            </a:graphic>
-          </wp:inline>
-        </w:drawing>
-      </w:r>
-    </w:p>
-    <w:p>
-      <w:r>
-        <w:rPr>
-          <w:noProof/>
-        </w:rPr>
-        <w:lastRenderedPageBreak/>
-        <w:drawing>
-          <wp:inline distT="0" distB="0" distL="0" distR="0" wp14:anchorId="390687BB" wp14:editId="5A7CF6DE">
-            <wp:extent cx="6645910" cy="3684905"/>
-            <wp:effectExtent l="0" t="0" r="2540" b="0"/>
-            <wp:docPr id="15" name="Imagen 15" descr="Texto&#10;&#10;Descripción generada automáticamente con confianza media"/>
-            <wp:cNvGraphicFramePr>
-              <a:graphicFrameLocks xmlns:a="http://schemas.openxmlformats.org/drawingml/2006/main" noChangeAspect="1"/>
-            </wp:cNvGraphicFramePr>
-            <a:graphic xmlns:a="http://schemas.openxmlformats.org/drawingml/2006/main">
-              <a:graphicData uri="http://schemas.openxmlformats.org/drawingml/2006/picture">
-                <pic:pic xmlns:pic="http://schemas.openxmlformats.org/drawingml/2006/picture">
-                  <pic:nvPicPr>
-                    <pic:cNvPr id="15" name="Imagen 15" descr="Texto&#10;&#10;Descripción generada automáticamente con confianza media"/>
-                    <pic:cNvPicPr/>
-                  </pic:nvPicPr>
-                  <pic:blipFill>
-                    <a:blip r:embed="rId22"/>
-                    <a:stretch>
-                      <a:fillRect/>
-                    </a:stretch>
-                  </pic:blipFill>
-                  <pic:spPr>
-                    <a:xfrm>
-                      <a:off x="0" y="0"/>
-                      <a:ext cx="6645910" cy="3684905"/>
-                    </a:xfrm>
-                    <a:prstGeom prst="rect">
-                      <a:avLst/>
-                    </a:prstGeom>
-                  </pic:spPr>
-                </pic:pic>
-              </a:graphicData>
-            </a:graphic>
-          </wp:inline>
-        </w:drawing>
-      </w:r>
-    </w:p>
-    <w:p>
-      <w:r>
-        <w:rPr>
-          <w:noProof/>
-        </w:rPr>
-        <w:drawing>
-          <wp:inline distT="0" distB="0" distL="0" distR="0" wp14:anchorId="726526A8" wp14:editId="7F294D5E">
-            <wp:extent cx="6645910" cy="3644900"/>
-            <wp:effectExtent l="0" t="0" r="2540" b="0"/>
-            <wp:docPr id="16" name="Imagen 16" descr="Imagen que contiene Escala de tiempo&#10;&#10;Descripción generada automáticamente"/>
-            <wp:cNvGraphicFramePr>
-              <a:graphicFrameLocks xmlns:a="http://schemas.openxmlformats.org/drawingml/2006/main" noChangeAspect="1"/>
-            </wp:cNvGraphicFramePr>
-            <a:graphic xmlns:a="http://schemas.openxmlformats.org/drawingml/2006/main">
-              <a:graphicData uri="http://schemas.openxmlformats.org/drawingml/2006/picture">
-                <pic:pic xmlns:pic="http://schemas.openxmlformats.org/drawingml/2006/picture">
-                  <pic:nvPicPr>
-                    <pic:cNvPr id="16" name="Imagen 16" descr="Imagen que contiene Escala de tiempo&#10;&#10;Descripción generada automáticamente"/>
-                    <pic:cNvPicPr/>
-                  </pic:nvPicPr>
-                  <pic:blipFill>
-                    <a:blip r:embed="rId23"/>
-                    <a:stretch>
-                      <a:fillRect/>
-                    </a:stretch>
-                  </pic:blipFill>
-                  <pic:spPr>
-                    <a:xfrm>
-                      <a:off x="0" y="0"/>
-                      <a:ext cx="6645910" cy="3644900"/>
-                    </a:xfrm>
-                    <a:prstGeom prst="rect">
-                      <a:avLst/>
-                    </a:prstGeom>
-                  </pic:spPr>
-                </pic:pic>
-              </a:graphicData>
-            </a:graphic>
-          </wp:inline>
-        </w:drawing>
-      </w:r>
-    </w:p>
-    <w:p>
-      <w:r>
-        <w:rPr>
-          <w:noProof/>
-        </w:rPr>
-        <w:drawing>
-          <wp:inline distT="0" distB="0" distL="0" distR="0" wp14:anchorId="26496CB3" wp14:editId="30D2E2D5">
-            <wp:extent cx="6645910" cy="1296670"/>
-            <wp:effectExtent l="0" t="0" r="2540" b="0"/>
-            <wp:docPr id="17" name="Imagen 17" descr="Imagen que contiene Patrón de fondo&#10;&#10;Descripción generada automáticamente"/>
-            <wp:cNvGraphicFramePr>
-              <a:graphicFrameLocks xmlns:a="http://schemas.openxmlformats.org/drawingml/2006/main" noChangeAspect="1"/>
-            </wp:cNvGraphicFramePr>
-            <a:graphic xmlns:a="http://schemas.openxmlformats.org/drawingml/2006/main">
-              <a:graphicData uri="http://schemas.openxmlformats.org/drawingml/2006/picture">
-                <pic:pic xmlns:pic="http://schemas.openxmlformats.org/drawingml/2006/picture">
-                  <pic:nvPicPr>
-                    <pic:cNvPr id="17" name="Imagen 17" descr="Imagen que contiene Patrón de fondo&#10;&#10;Descripción generada automáticamente"/>
-                    <pic:cNvPicPr/>
-                  </pic:nvPicPr>
-                  <pic:blipFill>
-                    <a:blip r:embed="rId24"/>
-                    <a:stretch>
-                      <a:fillRect/>
-                    </a:stretch>
-                  </pic:blipFill>
-                  <pic:spPr>
-                    <a:xfrm>
-                      <a:off x="0" y="0"/>
-                      <a:ext cx="6645910" cy="1296670"/>
-                    </a:xfrm>
-                    <a:prstGeom prst="rect">
-                      <a:avLst/>
-                    </a:prstGeom>
-                  </pic:spPr>
-                </pic:pic>
-              </a:graphicData>
-            </a:graphic>
-          </wp:inline>
-        </w:drawing>
-      </w:r>
-    </w:p>
-    <w:p>
-      <w:r>
-        <w:br w:type="page"/>
-      </w:r>
-    </w:p>
-    <w:p>
-      <w:pPr>
-        <w:pStyle w:val="Ttulo1"/>
-      </w:pPr>
-      <w:bookmarkStart w:id="2" w:name="_Toc95147309"/>
-      <w:proofErr w:type="spellStart"/>
-      <w:r>
-        <w:lastRenderedPageBreak/>
-        <w:t>MediaPlayer.fxml</w:t>
-      </w:r>
-      <w:bookmarkEnd w:id="2"/>
-      <w:proofErr w:type="spellEnd"/>
-    </w:p>
-    <w:p>
-      <w:r>
-        <w:rPr>
-          <w:noProof/>
-        </w:rPr>
-        <w:drawing>
-          <wp:inline distT="0" distB="0" distL="0" distR="0" wp14:anchorId="23A9BA61" wp14:editId="7BDDCE2F">
-            <wp:extent cx="6645910" cy="3696970"/>
-            <wp:effectExtent l="0" t="0" r="2540" b="0"/>
-            <wp:docPr id="19" name="Imagen 19" descr="Texto&#10;&#10;Descripción generada automáticamente"/>
-            <wp:cNvGraphicFramePr>
-              <a:graphicFrameLocks xmlns:a="http://schemas.openxmlformats.org/drawingml/2006/main" noChangeAspect="1"/>
-            </wp:cNvGraphicFramePr>
-            <a:graphic xmlns:a="http://schemas.openxmlformats.org/drawingml/2006/main">
-              <a:graphicData uri="http://schemas.openxmlformats.org/drawingml/2006/picture">
-                <pic:pic xmlns:pic="http://schemas.openxmlformats.org/drawingml/2006/picture">
-                  <pic:nvPicPr>
-                    <pic:cNvPr id="19" name="Imagen 19" descr="Texto&#10;&#10;Descripción generada automáticamente"/>
-                    <pic:cNvPicPr/>
-                  </pic:nvPicPr>
-                  <pic:blipFill>
-                    <a:blip r:embed="rId25"/>
-                    <a:stretch>
-                      <a:fillRect/>
-                    </a:stretch>
-                  </pic:blipFill>
-                  <pic:spPr>
-                    <a:xfrm>
-                      <a:off x="0" y="0"/>
-                      <a:ext cx="6645910" cy="3696970"/>
-                    </a:xfrm>
-                    <a:prstGeom prst="rect">
-                      <a:avLst/>
-                    </a:prstGeom>
-                  </pic:spPr>
-                </pic:pic>
-              </a:graphicData>
-            </a:graphic>
-          </wp:inline>
-        </w:drawing>
-      </w:r>
-    </w:p>
-    <w:p>
-      <w:r>
-        <w:rPr>
-          <w:noProof/>
-        </w:rPr>
-        <w:drawing>
-          <wp:inline distT="0" distB="0" distL="0" distR="0" wp14:anchorId="4E1544A8" wp14:editId="4E1EA2D8">
-            <wp:extent cx="6365174" cy="3750624"/>
-            <wp:effectExtent l="0" t="0" r="0" b="2540"/>
-            <wp:docPr id="20" name="Imagen 20" descr="Texto&#10;&#10;Descripción generada automáticamente"/>
-            <wp:cNvGraphicFramePr>
-              <a:graphicFrameLocks xmlns:a="http://schemas.openxmlformats.org/drawingml/2006/main" noChangeAspect="1"/>
-            </wp:cNvGraphicFramePr>
-            <a:graphic xmlns:a="http://schemas.openxmlformats.org/drawingml/2006/main">
-              <a:graphicData uri="http://schemas.openxmlformats.org/drawingml/2006/picture">
-                <pic:pic xmlns:pic="http://schemas.openxmlformats.org/drawingml/2006/picture">
-                  <pic:nvPicPr>
-                    <pic:cNvPr id="20" name="Imagen 20" descr="Texto&#10;&#10;Descripción generada automáticamente"/>
-                    <pic:cNvPicPr/>
-                  </pic:nvPicPr>
-                  <pic:blipFill>
-                    <a:blip r:embed="rId26"/>
-                    <a:stretch>
-                      <a:fillRect/>
-                    </a:stretch>
-                  </pic:blipFill>
-                  <pic:spPr>
-                    <a:xfrm>
-                      <a:off x="0" y="0"/>
-                      <a:ext cx="6381575" cy="3760288"/>
-                    </a:xfrm>
-                    <a:prstGeom prst="rect">
-                      <a:avLst/>
-                    </a:prstGeom>
-                  </pic:spPr>
-                </pic:pic>
-              </a:graphicData>
-            </a:graphic>
-          </wp:inline>
-        </w:drawing>
-      </w:r>
-    </w:p>
-    <w:p>
-      <w:r>
-        <w:rPr>
-          <w:noProof/>
-        </w:rPr>
-        <w:lastRenderedPageBreak/>
-        <w:drawing>
-          <wp:inline distT="0" distB="0" distL="0" distR="0" wp14:anchorId="6557F7C7" wp14:editId="53E2A8F5">
-            <wp:extent cx="6645910" cy="3863975"/>
-            <wp:effectExtent l="0" t="0" r="2540" b="3175"/>
-            <wp:docPr id="21" name="Imagen 21" descr="Texto&#10;&#10;Descripción generada automáticamente"/>
-            <wp:cNvGraphicFramePr>
-              <a:graphicFrameLocks xmlns:a="http://schemas.openxmlformats.org/drawingml/2006/main" noChangeAspect="1"/>
-            </wp:cNvGraphicFramePr>
-            <a:graphic xmlns:a="http://schemas.openxmlformats.org/drawingml/2006/main">
-              <a:graphicData uri="http://schemas.openxmlformats.org/drawingml/2006/picture">
-                <pic:pic xmlns:pic="http://schemas.openxmlformats.org/drawingml/2006/picture">
-                  <pic:nvPicPr>
-                    <pic:cNvPr id="21" name="Imagen 21" descr="Texto&#10;&#10;Descripción generada automáticamente"/>
-                    <pic:cNvPicPr/>
-                  </pic:nvPicPr>
-                  <pic:blipFill>
-                    <a:blip r:embed="rId27"/>
-                    <a:stretch>
-                      <a:fillRect/>
-                    </a:stretch>
-                  </pic:blipFill>
-                  <pic:spPr>
-                    <a:xfrm>
-                      <a:off x="0" y="0"/>
-                      <a:ext cx="6645910" cy="3863975"/>
-                    </a:xfrm>
-                    <a:prstGeom prst="rect">
-                      <a:avLst/>
-                    </a:prstGeom>
-                  </pic:spPr>
-                </pic:pic>
-              </a:graphicData>
-            </a:graphic>
-          </wp:inline>
-        </w:drawing>
-      </w:r>
-    </w:p>
-    <w:p>
-      <w:r>
-        <w:rPr>
-          <w:noProof/>
-        </w:rPr>
-        <w:drawing>
-          <wp:inline distT="0" distB="0" distL="0" distR="0" wp14:anchorId="4B08AC9F" wp14:editId="7EF17A63">
-            <wp:extent cx="6645910" cy="4604385"/>
-            <wp:effectExtent l="0" t="0" r="2540" b="5715"/>
-            <wp:docPr id="22" name="Imagen 22" descr="Texto&#10;&#10;Descripción generada automáticamente"/>
-            <wp:cNvGraphicFramePr>
-              <a:graphicFrameLocks xmlns:a="http://schemas.openxmlformats.org/drawingml/2006/main" noChangeAspect="1"/>
-            </wp:cNvGraphicFramePr>
-            <a:graphic xmlns:a="http://schemas.openxmlformats.org/drawingml/2006/main">
-              <a:graphicData uri="http://schemas.openxmlformats.org/drawingml/2006/picture">
-                <pic:pic xmlns:pic="http://schemas.openxmlformats.org/drawingml/2006/picture">
-                  <pic:nvPicPr>
-                    <pic:cNvPr id="22" name="Imagen 22" descr="Texto&#10;&#10;Descripción generada automáticamente"/>
-                    <pic:cNvPicPr/>
-                  </pic:nvPicPr>
-                  <pic:blipFill>
-                    <a:blip r:embed="rId28"/>
-                    <a:stretch>
-                      <a:fillRect/>
-                    </a:stretch>
-                  </pic:blipFill>
-                  <pic:spPr>
-                    <a:xfrm>
-                      <a:off x="0" y="0"/>
-                      <a:ext cx="6645910" cy="4604385"/>
-                    </a:xfrm>
-                    <a:prstGeom prst="rect">
-                      <a:avLst/>
-                    </a:prstGeom>
-                  </pic:spPr>
-                </pic:pic>
-              </a:graphicData>
-            </a:graphic>
-          </wp:inline>
-        </w:drawing>
-      </w:r>
-    </w:p>
-    <w:p>
-      <w:r>
-        <w:br w:type="page"/>
-      </w:r>
-    </w:p>
-    <w:p>
-      <w:pPr>
-        <w:pStyle w:val="Ttulo1"/>
-      </w:pPr>
-      <w:bookmarkStart w:id="3" w:name="_Toc95147310"/>
-      <w:proofErr w:type="spellStart"/>
-      <w:r>
-        <w:lastRenderedPageBreak/>
-        <w:t>AcercaDe.fxml</w:t>
-      </w:r>
-      <w:bookmarkEnd w:id="3"/>
-      <w:proofErr w:type="spellEnd"/>
-    </w:p>
-    <w:p>
-      <w:r>
-        <w:rPr>
-          <w:noProof/>
-        </w:rPr>
-        <w:drawing>
-          <wp:inline distT="0" distB="0" distL="0" distR="0" wp14:anchorId="7AD608F4" wp14:editId="12A3B2E7">
-            <wp:extent cx="6645910" cy="5258435"/>
-            <wp:effectExtent l="0" t="0" r="2540" b="0"/>
-            <wp:docPr id="23" name="Imagen 23" descr="Texto&#10;&#10;Descripción generada automáticamente"/>
-            <wp:cNvGraphicFramePr>
-              <a:graphicFrameLocks xmlns:a="http://schemas.openxmlformats.org/drawingml/2006/main" noChangeAspect="1"/>
-            </wp:cNvGraphicFramePr>
-            <a:graphic xmlns:a="http://schemas.openxmlformats.org/drawingml/2006/main">
-              <a:graphicData uri="http://schemas.openxmlformats.org/drawingml/2006/picture">
-                <pic:pic xmlns:pic="http://schemas.openxmlformats.org/drawingml/2006/picture">
-                  <pic:nvPicPr>
-                    <pic:cNvPr id="23" name="Imagen 23" descr="Texto&#10;&#10;Descripción generada automáticamente"/>
-                    <pic:cNvPicPr/>
-                  </pic:nvPicPr>
-                  <pic:blipFill>
-                    <a:blip r:embed="rId29"/>
-                    <a:stretch>
-                      <a:fillRect/>
-                    </a:stretch>
-                  </pic:blipFill>
-                  <pic:spPr>
-                    <a:xfrm>
-                      <a:off x="0" y="0"/>
-                      <a:ext cx="6645910" cy="5258435"/>
-                    </a:xfrm>
-                    <a:prstGeom prst="rect">
-                      <a:avLst/>
-                    </a:prstGeom>
-                  </pic:spPr>
-                </pic:pic>
-              </a:graphicData>
-            </a:graphic>
-          </wp:inline>
-        </w:drawing>
-      </w:r>
-    </w:p>
-    <w:p>
-      <w:r>
-        <w:rPr>
-          <w:noProof/>
-        </w:rPr>
-        <w:drawing>
-          <wp:inline distT="0" distB="0" distL="0" distR="0" wp14:anchorId="6CB4EF00" wp14:editId="1E4BCE06">
-            <wp:extent cx="6645910" cy="3348841"/>
-            <wp:effectExtent l="0" t="0" r="2540" b="4445"/>
-            <wp:docPr id="24" name="Imagen 24" descr="Imagen que contiene Texto&#10;&#10;Descripción generada automáticamente"/>
-            <wp:cNvGraphicFramePr>
-              <a:graphicFrameLocks xmlns:a="http://schemas.openxmlformats.org/drawingml/2006/main" noChangeAspect="1"/>
-            </wp:cNvGraphicFramePr>
-            <a:graphic xmlns:a="http://schemas.openxmlformats.org/drawingml/2006/main">
-              <a:graphicData uri="http://schemas.openxmlformats.org/drawingml/2006/picture">
-                <pic:pic xmlns:pic="http://schemas.openxmlformats.org/drawingml/2006/picture">
-                  <pic:nvPicPr>
-                    <pic:cNvPr id="24" name="Imagen 24" descr="Imagen que contiene Texto&#10;&#10;Descripción generada automáticamente"/>
+                    <pic:cNvPr id="18" name="Imagen 18" descr="Texto&#10;&#10;Descripción generada automáticamente"/>
                     <pic:cNvPicPr/>
                   </pic:nvPicPr>
                   <pic:blipFill rotWithShape="1">
-                    <a:blip r:embed="rId30"/>
-                    <a:srcRect b="39123"/>
+                    <a:blip r:embed="rId9"/>
+                    <a:srcRect r="2718"/>
                     <a:stretch/>
                   </pic:blipFill>
                   <pic:spPr bwMode="auto">
                     <a:xfrm>
                       <a:off x="0" y="0"/>
-                      <a:ext cx="6645910" cy="3348841"/>
+                      <a:ext cx="6243375" cy="4238440"/>
                     </a:xfrm>
                     <a:prstGeom prst="rect">
                       <a:avLst/>
@@ -2227,16 +1288,26 @@
       </w:r>
     </w:p>
     <w:p>
-      <w:r>
-        <w:rPr>
-          <w:noProof/>
-        </w:rPr>
+      <w:pPr>
+        <w:pStyle w:val="Ttulo1"/>
+      </w:pPr>
+      <w:bookmarkStart w:id="1" w:name="_Toc95229878"/>
+      <w:r>
         <w:lastRenderedPageBreak/>
+        <w:t>MediaPlayerController.java</w:t>
+      </w:r>
+      <w:bookmarkEnd w:id="1"/>
+    </w:p>
+    <w:p>
+      <w:pPr>
+        <w:spacing w:after="0"/>
+      </w:pPr>
+      <w:r>
         <w:drawing>
-          <wp:inline distT="0" distB="0" distL="0" distR="0" wp14:anchorId="351BE8C6" wp14:editId="27F74810">
-            <wp:extent cx="6645910" cy="4965065"/>
-            <wp:effectExtent l="0" t="0" r="2540" b="6985"/>
-            <wp:docPr id="25" name="Imagen 25" descr="Imagen que contiene Texto&#10;&#10;Descripción generada automáticamente"/>
+          <wp:inline distT="0" distB="0" distL="0" distR="0" wp14:anchorId="0245A291" wp14:editId="69AF13CA">
+            <wp:extent cx="6645910" cy="2878455"/>
+            <wp:effectExtent l="0" t="0" r="2540" b="0"/>
+            <wp:docPr id="35" name="Imagen 35" descr="Texto&#10;&#10;Descripción generada automáticamente"/>
             <wp:cNvGraphicFramePr>
               <a:graphicFrameLocks xmlns:a="http://schemas.openxmlformats.org/drawingml/2006/main" noChangeAspect="1"/>
             </wp:cNvGraphicFramePr>
@@ -2244,7 +1315,896 @@
               <a:graphicData uri="http://schemas.openxmlformats.org/drawingml/2006/picture">
                 <pic:pic xmlns:pic="http://schemas.openxmlformats.org/drawingml/2006/picture">
                   <pic:nvPicPr>
-                    <pic:cNvPr id="25" name="Imagen 25" descr="Imagen que contiene Texto&#10;&#10;Descripción generada automáticamente"/>
+                    <pic:cNvPr id="35" name="Imagen 35" descr="Texto&#10;&#10;Descripción generada automáticamente"/>
+                    <pic:cNvPicPr/>
+                  </pic:nvPicPr>
+                  <pic:blipFill>
+                    <a:blip r:embed="rId10"/>
+                    <a:stretch>
+                      <a:fillRect/>
+                    </a:stretch>
+                  </pic:blipFill>
+                  <pic:spPr>
+                    <a:xfrm>
+                      <a:off x="0" y="0"/>
+                      <a:ext cx="6645910" cy="2878455"/>
+                    </a:xfrm>
+                    <a:prstGeom prst="rect">
+                      <a:avLst/>
+                    </a:prstGeom>
+                  </pic:spPr>
+                </pic:pic>
+              </a:graphicData>
+            </a:graphic>
+          </wp:inline>
+        </w:drawing>
+      </w:r>
+    </w:p>
+    <w:p>
+      <w:pPr>
+        <w:spacing w:after="0" w:line="240" w:lineRule="auto"/>
+      </w:pPr>
+      <w:r>
+        <w:drawing>
+          <wp:inline distT="0" distB="0" distL="0" distR="0" wp14:anchorId="37FD75CB" wp14:editId="492E8AED">
+            <wp:extent cx="6645910" cy="2880995"/>
+            <wp:effectExtent l="0" t="0" r="2540" b="0"/>
+            <wp:docPr id="36" name="Imagen 36" descr="Texto&#10;&#10;Descripción generada automáticamente"/>
+            <wp:cNvGraphicFramePr>
+              <a:graphicFrameLocks xmlns:a="http://schemas.openxmlformats.org/drawingml/2006/main" noChangeAspect="1"/>
+            </wp:cNvGraphicFramePr>
+            <a:graphic xmlns:a="http://schemas.openxmlformats.org/drawingml/2006/main">
+              <a:graphicData uri="http://schemas.openxmlformats.org/drawingml/2006/picture">
+                <pic:pic xmlns:pic="http://schemas.openxmlformats.org/drawingml/2006/picture">
+                  <pic:nvPicPr>
+                    <pic:cNvPr id="36" name="Imagen 36" descr="Texto&#10;&#10;Descripción generada automáticamente"/>
+                    <pic:cNvPicPr/>
+                  </pic:nvPicPr>
+                  <pic:blipFill>
+                    <a:blip r:embed="rId11"/>
+                    <a:stretch>
+                      <a:fillRect/>
+                    </a:stretch>
+                  </pic:blipFill>
+                  <pic:spPr>
+                    <a:xfrm>
+                      <a:off x="0" y="0"/>
+                      <a:ext cx="6645910" cy="2880995"/>
+                    </a:xfrm>
+                    <a:prstGeom prst="rect">
+                      <a:avLst/>
+                    </a:prstGeom>
+                  </pic:spPr>
+                </pic:pic>
+              </a:graphicData>
+            </a:graphic>
+          </wp:inline>
+        </w:drawing>
+      </w:r>
+    </w:p>
+    <w:p>
+      <w:pPr>
+        <w:spacing w:after="0"/>
+      </w:pPr>
+      <w:r>
+        <w:drawing>
+          <wp:inline distT="0" distB="0" distL="0" distR="0" wp14:anchorId="249D4D5D" wp14:editId="1E959F53">
+            <wp:extent cx="6645910" cy="2874010"/>
+            <wp:effectExtent l="0" t="0" r="2540" b="2540"/>
+            <wp:docPr id="37" name="Imagen 37" descr="Texto&#10;&#10;Descripción generada automáticamente"/>
+            <wp:cNvGraphicFramePr>
+              <a:graphicFrameLocks xmlns:a="http://schemas.openxmlformats.org/drawingml/2006/main" noChangeAspect="1"/>
+            </wp:cNvGraphicFramePr>
+            <a:graphic xmlns:a="http://schemas.openxmlformats.org/drawingml/2006/main">
+              <a:graphicData uri="http://schemas.openxmlformats.org/drawingml/2006/picture">
+                <pic:pic xmlns:pic="http://schemas.openxmlformats.org/drawingml/2006/picture">
+                  <pic:nvPicPr>
+                    <pic:cNvPr id="37" name="Imagen 37" descr="Texto&#10;&#10;Descripción generada automáticamente"/>
+                    <pic:cNvPicPr/>
+                  </pic:nvPicPr>
+                  <pic:blipFill>
+                    <a:blip r:embed="rId12"/>
+                    <a:stretch>
+                      <a:fillRect/>
+                    </a:stretch>
+                  </pic:blipFill>
+                  <pic:spPr>
+                    <a:xfrm>
+                      <a:off x="0" y="0"/>
+                      <a:ext cx="6645910" cy="2874010"/>
+                    </a:xfrm>
+                    <a:prstGeom prst="rect">
+                      <a:avLst/>
+                    </a:prstGeom>
+                  </pic:spPr>
+                </pic:pic>
+              </a:graphicData>
+            </a:graphic>
+          </wp:inline>
+        </w:drawing>
+      </w:r>
+    </w:p>
+    <w:p>
+      <w:pPr>
+        <w:spacing w:after="0" w:line="240" w:lineRule="auto"/>
+      </w:pPr>
+      <w:r>
+        <w:lastRenderedPageBreak/>
+        <w:drawing>
+          <wp:inline distT="0" distB="0" distL="0" distR="0" wp14:anchorId="0490DF43" wp14:editId="17CB556B">
+            <wp:extent cx="6645910" cy="2983865"/>
+            <wp:effectExtent l="0" t="0" r="2540" b="6985"/>
+            <wp:docPr id="38" name="Imagen 38" descr="Texto&#10;&#10;Descripción generada automáticamente"/>
+            <wp:cNvGraphicFramePr>
+              <a:graphicFrameLocks xmlns:a="http://schemas.openxmlformats.org/drawingml/2006/main" noChangeAspect="1"/>
+            </wp:cNvGraphicFramePr>
+            <a:graphic xmlns:a="http://schemas.openxmlformats.org/drawingml/2006/main">
+              <a:graphicData uri="http://schemas.openxmlformats.org/drawingml/2006/picture">
+                <pic:pic xmlns:pic="http://schemas.openxmlformats.org/drawingml/2006/picture">
+                  <pic:nvPicPr>
+                    <pic:cNvPr id="38" name="Imagen 38" descr="Texto&#10;&#10;Descripción generada automáticamente"/>
+                    <pic:cNvPicPr/>
+                  </pic:nvPicPr>
+                  <pic:blipFill>
+                    <a:blip r:embed="rId13"/>
+                    <a:stretch>
+                      <a:fillRect/>
+                    </a:stretch>
+                  </pic:blipFill>
+                  <pic:spPr>
+                    <a:xfrm>
+                      <a:off x="0" y="0"/>
+                      <a:ext cx="6645910" cy="2983865"/>
+                    </a:xfrm>
+                    <a:prstGeom prst="rect">
+                      <a:avLst/>
+                    </a:prstGeom>
+                  </pic:spPr>
+                </pic:pic>
+              </a:graphicData>
+            </a:graphic>
+          </wp:inline>
+        </w:drawing>
+      </w:r>
+    </w:p>
+    <w:p>
+      <w:pPr>
+        <w:spacing w:after="0" w:line="240" w:lineRule="auto"/>
+      </w:pPr>
+      <w:r>
+        <w:drawing>
+          <wp:inline distT="0" distB="0" distL="0" distR="0" wp14:anchorId="48A08EE0" wp14:editId="6277DBBD">
+            <wp:extent cx="6645910" cy="2888615"/>
+            <wp:effectExtent l="0" t="0" r="2540" b="6985"/>
+            <wp:docPr id="39" name="Imagen 39" descr="Texto&#10;&#10;Descripción generada automáticamente"/>
+            <wp:cNvGraphicFramePr>
+              <a:graphicFrameLocks xmlns:a="http://schemas.openxmlformats.org/drawingml/2006/main" noChangeAspect="1"/>
+            </wp:cNvGraphicFramePr>
+            <a:graphic xmlns:a="http://schemas.openxmlformats.org/drawingml/2006/main">
+              <a:graphicData uri="http://schemas.openxmlformats.org/drawingml/2006/picture">
+                <pic:pic xmlns:pic="http://schemas.openxmlformats.org/drawingml/2006/picture">
+                  <pic:nvPicPr>
+                    <pic:cNvPr id="39" name="Imagen 39" descr="Texto&#10;&#10;Descripción generada automáticamente"/>
+                    <pic:cNvPicPr/>
+                  </pic:nvPicPr>
+                  <pic:blipFill>
+                    <a:blip r:embed="rId14"/>
+                    <a:stretch>
+                      <a:fillRect/>
+                    </a:stretch>
+                  </pic:blipFill>
+                  <pic:spPr>
+                    <a:xfrm>
+                      <a:off x="0" y="0"/>
+                      <a:ext cx="6645910" cy="2888615"/>
+                    </a:xfrm>
+                    <a:prstGeom prst="rect">
+                      <a:avLst/>
+                    </a:prstGeom>
+                  </pic:spPr>
+                </pic:pic>
+              </a:graphicData>
+            </a:graphic>
+          </wp:inline>
+        </w:drawing>
+      </w:r>
+    </w:p>
+    <w:p>
+      <w:pPr>
+        <w:spacing w:after="0" w:line="240" w:lineRule="auto"/>
+      </w:pPr>
+      <w:r>
+        <w:drawing>
+          <wp:inline distT="0" distB="0" distL="0" distR="0" wp14:anchorId="0D497244" wp14:editId="3C101482">
+            <wp:extent cx="6645910" cy="2882900"/>
+            <wp:effectExtent l="0" t="0" r="2540" b="0"/>
+            <wp:docPr id="40" name="Imagen 40" descr="Texto&#10;&#10;Descripción generada automáticamente"/>
+            <wp:cNvGraphicFramePr>
+              <a:graphicFrameLocks xmlns:a="http://schemas.openxmlformats.org/drawingml/2006/main" noChangeAspect="1"/>
+            </wp:cNvGraphicFramePr>
+            <a:graphic xmlns:a="http://schemas.openxmlformats.org/drawingml/2006/main">
+              <a:graphicData uri="http://schemas.openxmlformats.org/drawingml/2006/picture">
+                <pic:pic xmlns:pic="http://schemas.openxmlformats.org/drawingml/2006/picture">
+                  <pic:nvPicPr>
+                    <pic:cNvPr id="40" name="Imagen 40" descr="Texto&#10;&#10;Descripción generada automáticamente"/>
+                    <pic:cNvPicPr/>
+                  </pic:nvPicPr>
+                  <pic:blipFill>
+                    <a:blip r:embed="rId15"/>
+                    <a:stretch>
+                      <a:fillRect/>
+                    </a:stretch>
+                  </pic:blipFill>
+                  <pic:spPr>
+                    <a:xfrm>
+                      <a:off x="0" y="0"/>
+                      <a:ext cx="6645910" cy="2882900"/>
+                    </a:xfrm>
+                    <a:prstGeom prst="rect">
+                      <a:avLst/>
+                    </a:prstGeom>
+                  </pic:spPr>
+                </pic:pic>
+              </a:graphicData>
+            </a:graphic>
+          </wp:inline>
+        </w:drawing>
+      </w:r>
+    </w:p>
+    <w:p>
+      <w:pPr>
+        <w:spacing w:after="0" w:line="240" w:lineRule="auto"/>
+      </w:pPr>
+      <w:r>
+        <w:lastRenderedPageBreak/>
+        <w:drawing>
+          <wp:inline distT="0" distB="0" distL="0" distR="0" wp14:anchorId="7396A3D8" wp14:editId="78625990">
+            <wp:extent cx="6645910" cy="3005455"/>
+            <wp:effectExtent l="0" t="0" r="2540" b="4445"/>
+            <wp:docPr id="41" name="Imagen 41" descr="Texto&#10;&#10;Descripción generada automáticamente"/>
+            <wp:cNvGraphicFramePr>
+              <a:graphicFrameLocks xmlns:a="http://schemas.openxmlformats.org/drawingml/2006/main" noChangeAspect="1"/>
+            </wp:cNvGraphicFramePr>
+            <a:graphic xmlns:a="http://schemas.openxmlformats.org/drawingml/2006/main">
+              <a:graphicData uri="http://schemas.openxmlformats.org/drawingml/2006/picture">
+                <pic:pic xmlns:pic="http://schemas.openxmlformats.org/drawingml/2006/picture">
+                  <pic:nvPicPr>
+                    <pic:cNvPr id="41" name="Imagen 41" descr="Texto&#10;&#10;Descripción generada automáticamente"/>
+                    <pic:cNvPicPr/>
+                  </pic:nvPicPr>
+                  <pic:blipFill>
+                    <a:blip r:embed="rId16"/>
+                    <a:stretch>
+                      <a:fillRect/>
+                    </a:stretch>
+                  </pic:blipFill>
+                  <pic:spPr>
+                    <a:xfrm>
+                      <a:off x="0" y="0"/>
+                      <a:ext cx="6645910" cy="3005455"/>
+                    </a:xfrm>
+                    <a:prstGeom prst="rect">
+                      <a:avLst/>
+                    </a:prstGeom>
+                  </pic:spPr>
+                </pic:pic>
+              </a:graphicData>
+            </a:graphic>
+          </wp:inline>
+        </w:drawing>
+      </w:r>
+    </w:p>
+    <w:p>
+      <w:pPr>
+        <w:spacing w:after="0" w:line="240" w:lineRule="auto"/>
+      </w:pPr>
+      <w:r>
+        <w:drawing>
+          <wp:inline distT="0" distB="0" distL="0" distR="0" wp14:anchorId="745B8D3F" wp14:editId="169B5800">
+            <wp:extent cx="6645910" cy="2891155"/>
+            <wp:effectExtent l="0" t="0" r="2540" b="4445"/>
+            <wp:docPr id="42" name="Imagen 42" descr="Texto&#10;&#10;Descripción generada automáticamente"/>
+            <wp:cNvGraphicFramePr>
+              <a:graphicFrameLocks xmlns:a="http://schemas.openxmlformats.org/drawingml/2006/main" noChangeAspect="1"/>
+            </wp:cNvGraphicFramePr>
+            <a:graphic xmlns:a="http://schemas.openxmlformats.org/drawingml/2006/main">
+              <a:graphicData uri="http://schemas.openxmlformats.org/drawingml/2006/picture">
+                <pic:pic xmlns:pic="http://schemas.openxmlformats.org/drawingml/2006/picture">
+                  <pic:nvPicPr>
+                    <pic:cNvPr id="42" name="Imagen 42" descr="Texto&#10;&#10;Descripción generada automáticamente"/>
+                    <pic:cNvPicPr/>
+                  </pic:nvPicPr>
+                  <pic:blipFill>
+                    <a:blip r:embed="rId17"/>
+                    <a:stretch>
+                      <a:fillRect/>
+                    </a:stretch>
+                  </pic:blipFill>
+                  <pic:spPr>
+                    <a:xfrm>
+                      <a:off x="0" y="0"/>
+                      <a:ext cx="6645910" cy="2891155"/>
+                    </a:xfrm>
+                    <a:prstGeom prst="rect">
+                      <a:avLst/>
+                    </a:prstGeom>
+                  </pic:spPr>
+                </pic:pic>
+              </a:graphicData>
+            </a:graphic>
+          </wp:inline>
+        </w:drawing>
+      </w:r>
+    </w:p>
+    <w:p>
+      <w:pPr>
+        <w:spacing w:after="0" w:line="240" w:lineRule="auto"/>
+      </w:pPr>
+      <w:r>
+        <w:drawing>
+          <wp:inline distT="0" distB="0" distL="0" distR="0" wp14:anchorId="63D6155B" wp14:editId="73C4369F">
+            <wp:extent cx="6645910" cy="2888615"/>
+            <wp:effectExtent l="0" t="0" r="2540" b="6985"/>
+            <wp:docPr id="43" name="Imagen 43" descr="Texto&#10;&#10;Descripción generada automáticamente"/>
+            <wp:cNvGraphicFramePr>
+              <a:graphicFrameLocks xmlns:a="http://schemas.openxmlformats.org/drawingml/2006/main" noChangeAspect="1"/>
+            </wp:cNvGraphicFramePr>
+            <a:graphic xmlns:a="http://schemas.openxmlformats.org/drawingml/2006/main">
+              <a:graphicData uri="http://schemas.openxmlformats.org/drawingml/2006/picture">
+                <pic:pic xmlns:pic="http://schemas.openxmlformats.org/drawingml/2006/picture">
+                  <pic:nvPicPr>
+                    <pic:cNvPr id="43" name="Imagen 43" descr="Texto&#10;&#10;Descripción generada automáticamente"/>
+                    <pic:cNvPicPr/>
+                  </pic:nvPicPr>
+                  <pic:blipFill>
+                    <a:blip r:embed="rId18"/>
+                    <a:stretch>
+                      <a:fillRect/>
+                    </a:stretch>
+                  </pic:blipFill>
+                  <pic:spPr>
+                    <a:xfrm>
+                      <a:off x="0" y="0"/>
+                      <a:ext cx="6645910" cy="2888615"/>
+                    </a:xfrm>
+                    <a:prstGeom prst="rect">
+                      <a:avLst/>
+                    </a:prstGeom>
+                  </pic:spPr>
+                </pic:pic>
+              </a:graphicData>
+            </a:graphic>
+          </wp:inline>
+        </w:drawing>
+      </w:r>
+    </w:p>
+    <w:p>
+      <w:pPr>
+        <w:spacing w:after="0" w:line="240" w:lineRule="auto"/>
+      </w:pPr>
+      <w:r>
+        <w:lastRenderedPageBreak/>
+        <w:drawing>
+          <wp:inline distT="0" distB="0" distL="0" distR="0" wp14:anchorId="6205148F" wp14:editId="174199C1">
+            <wp:extent cx="6645910" cy="2893695"/>
+            <wp:effectExtent l="0" t="0" r="2540" b="1905"/>
+            <wp:docPr id="44" name="Imagen 44" descr="Texto&#10;&#10;Descripción generada automáticamente"/>
+            <wp:cNvGraphicFramePr>
+              <a:graphicFrameLocks xmlns:a="http://schemas.openxmlformats.org/drawingml/2006/main" noChangeAspect="1"/>
+            </wp:cNvGraphicFramePr>
+            <a:graphic xmlns:a="http://schemas.openxmlformats.org/drawingml/2006/main">
+              <a:graphicData uri="http://schemas.openxmlformats.org/drawingml/2006/picture">
+                <pic:pic xmlns:pic="http://schemas.openxmlformats.org/drawingml/2006/picture">
+                  <pic:nvPicPr>
+                    <pic:cNvPr id="44" name="Imagen 44" descr="Texto&#10;&#10;Descripción generada automáticamente"/>
+                    <pic:cNvPicPr/>
+                  </pic:nvPicPr>
+                  <pic:blipFill>
+                    <a:blip r:embed="rId19"/>
+                    <a:stretch>
+                      <a:fillRect/>
+                    </a:stretch>
+                  </pic:blipFill>
+                  <pic:spPr>
+                    <a:xfrm>
+                      <a:off x="0" y="0"/>
+                      <a:ext cx="6645910" cy="2893695"/>
+                    </a:xfrm>
+                    <a:prstGeom prst="rect">
+                      <a:avLst/>
+                    </a:prstGeom>
+                  </pic:spPr>
+                </pic:pic>
+              </a:graphicData>
+            </a:graphic>
+          </wp:inline>
+        </w:drawing>
+      </w:r>
+    </w:p>
+    <w:p>
+      <w:pPr>
+        <w:spacing w:after="0" w:line="240" w:lineRule="auto"/>
+      </w:pPr>
+      <w:r>
+        <w:drawing>
+          <wp:inline distT="0" distB="0" distL="0" distR="0" wp14:anchorId="0200BBDD" wp14:editId="39275B4D">
+            <wp:extent cx="6645910" cy="2878455"/>
+            <wp:effectExtent l="0" t="0" r="2540" b="0"/>
+            <wp:docPr id="45" name="Imagen 45" descr="Texto&#10;&#10;Descripción generada automáticamente"/>
+            <wp:cNvGraphicFramePr>
+              <a:graphicFrameLocks xmlns:a="http://schemas.openxmlformats.org/drawingml/2006/main" noChangeAspect="1"/>
+            </wp:cNvGraphicFramePr>
+            <a:graphic xmlns:a="http://schemas.openxmlformats.org/drawingml/2006/main">
+              <a:graphicData uri="http://schemas.openxmlformats.org/drawingml/2006/picture">
+                <pic:pic xmlns:pic="http://schemas.openxmlformats.org/drawingml/2006/picture">
+                  <pic:nvPicPr>
+                    <pic:cNvPr id="45" name="Imagen 45" descr="Texto&#10;&#10;Descripción generada automáticamente"/>
+                    <pic:cNvPicPr/>
+                  </pic:nvPicPr>
+                  <pic:blipFill>
+                    <a:blip r:embed="rId20"/>
+                    <a:stretch>
+                      <a:fillRect/>
+                    </a:stretch>
+                  </pic:blipFill>
+                  <pic:spPr>
+                    <a:xfrm>
+                      <a:off x="0" y="0"/>
+                      <a:ext cx="6645910" cy="2878455"/>
+                    </a:xfrm>
+                    <a:prstGeom prst="rect">
+                      <a:avLst/>
+                    </a:prstGeom>
+                  </pic:spPr>
+                </pic:pic>
+              </a:graphicData>
+            </a:graphic>
+          </wp:inline>
+        </w:drawing>
+      </w:r>
+    </w:p>
+    <w:p>
+      <w:pPr>
+        <w:spacing w:after="0" w:line="240" w:lineRule="auto"/>
+      </w:pPr>
+      <w:r>
+        <w:drawing>
+          <wp:inline distT="0" distB="0" distL="0" distR="0" wp14:anchorId="74E71C78" wp14:editId="5A1B121D">
+            <wp:extent cx="6645910" cy="2905125"/>
+            <wp:effectExtent l="0" t="0" r="2540" b="9525"/>
+            <wp:docPr id="46" name="Imagen 46" descr="Texto&#10;&#10;Descripción generada automáticamente"/>
+            <wp:cNvGraphicFramePr>
+              <a:graphicFrameLocks xmlns:a="http://schemas.openxmlformats.org/drawingml/2006/main" noChangeAspect="1"/>
+            </wp:cNvGraphicFramePr>
+            <a:graphic xmlns:a="http://schemas.openxmlformats.org/drawingml/2006/main">
+              <a:graphicData uri="http://schemas.openxmlformats.org/drawingml/2006/picture">
+                <pic:pic xmlns:pic="http://schemas.openxmlformats.org/drawingml/2006/picture">
+                  <pic:nvPicPr>
+                    <pic:cNvPr id="46" name="Imagen 46" descr="Texto&#10;&#10;Descripción generada automáticamente"/>
+                    <pic:cNvPicPr/>
+                  </pic:nvPicPr>
+                  <pic:blipFill>
+                    <a:blip r:embed="rId21"/>
+                    <a:stretch>
+                      <a:fillRect/>
+                    </a:stretch>
+                  </pic:blipFill>
+                  <pic:spPr>
+                    <a:xfrm>
+                      <a:off x="0" y="0"/>
+                      <a:ext cx="6645910" cy="2905125"/>
+                    </a:xfrm>
+                    <a:prstGeom prst="rect">
+                      <a:avLst/>
+                    </a:prstGeom>
+                  </pic:spPr>
+                </pic:pic>
+              </a:graphicData>
+            </a:graphic>
+          </wp:inline>
+        </w:drawing>
+      </w:r>
+    </w:p>
+    <w:p>
+      <w:pPr>
+        <w:spacing w:after="0" w:line="240" w:lineRule="auto"/>
+      </w:pPr>
+      <w:r>
+        <w:lastRenderedPageBreak/>
+        <w:drawing>
+          <wp:inline distT="0" distB="0" distL="0" distR="0" wp14:anchorId="2BB94F75" wp14:editId="7D1A08C9">
+            <wp:extent cx="6645910" cy="2889885"/>
+            <wp:effectExtent l="0" t="0" r="2540" b="5715"/>
+            <wp:docPr id="47" name="Imagen 47" descr="Texto&#10;&#10;Descripción generada automáticamente"/>
+            <wp:cNvGraphicFramePr>
+              <a:graphicFrameLocks xmlns:a="http://schemas.openxmlformats.org/drawingml/2006/main" noChangeAspect="1"/>
+            </wp:cNvGraphicFramePr>
+            <a:graphic xmlns:a="http://schemas.openxmlformats.org/drawingml/2006/main">
+              <a:graphicData uri="http://schemas.openxmlformats.org/drawingml/2006/picture">
+                <pic:pic xmlns:pic="http://schemas.openxmlformats.org/drawingml/2006/picture">
+                  <pic:nvPicPr>
+                    <pic:cNvPr id="47" name="Imagen 47" descr="Texto&#10;&#10;Descripción generada automáticamente"/>
+                    <pic:cNvPicPr/>
+                  </pic:nvPicPr>
+                  <pic:blipFill>
+                    <a:blip r:embed="rId22"/>
+                    <a:stretch>
+                      <a:fillRect/>
+                    </a:stretch>
+                  </pic:blipFill>
+                  <pic:spPr>
+                    <a:xfrm>
+                      <a:off x="0" y="0"/>
+                      <a:ext cx="6645910" cy="2889885"/>
+                    </a:xfrm>
+                    <a:prstGeom prst="rect">
+                      <a:avLst/>
+                    </a:prstGeom>
+                  </pic:spPr>
+                </pic:pic>
+              </a:graphicData>
+            </a:graphic>
+          </wp:inline>
+        </w:drawing>
+      </w:r>
+    </w:p>
+    <w:p>
+      <w:pPr>
+        <w:spacing w:after="0" w:line="240" w:lineRule="auto"/>
+      </w:pPr>
+      <w:r>
+        <w:drawing>
+          <wp:inline distT="0" distB="0" distL="0" distR="0" wp14:anchorId="09C256DB" wp14:editId="156DCD23">
+            <wp:extent cx="6645910" cy="2879090"/>
+            <wp:effectExtent l="0" t="0" r="2540" b="0"/>
+            <wp:docPr id="48" name="Imagen 48" descr="Texto&#10;&#10;Descripción generada automáticamente"/>
+            <wp:cNvGraphicFramePr>
+              <a:graphicFrameLocks xmlns:a="http://schemas.openxmlformats.org/drawingml/2006/main" noChangeAspect="1"/>
+            </wp:cNvGraphicFramePr>
+            <a:graphic xmlns:a="http://schemas.openxmlformats.org/drawingml/2006/main">
+              <a:graphicData uri="http://schemas.openxmlformats.org/drawingml/2006/picture">
+                <pic:pic xmlns:pic="http://schemas.openxmlformats.org/drawingml/2006/picture">
+                  <pic:nvPicPr>
+                    <pic:cNvPr id="48" name="Imagen 48" descr="Texto&#10;&#10;Descripción generada automáticamente"/>
+                    <pic:cNvPicPr/>
+                  </pic:nvPicPr>
+                  <pic:blipFill>
+                    <a:blip r:embed="rId23"/>
+                    <a:stretch>
+                      <a:fillRect/>
+                    </a:stretch>
+                  </pic:blipFill>
+                  <pic:spPr>
+                    <a:xfrm>
+                      <a:off x="0" y="0"/>
+                      <a:ext cx="6645910" cy="2879090"/>
+                    </a:xfrm>
+                    <a:prstGeom prst="rect">
+                      <a:avLst/>
+                    </a:prstGeom>
+                  </pic:spPr>
+                </pic:pic>
+              </a:graphicData>
+            </a:graphic>
+          </wp:inline>
+        </w:drawing>
+      </w:r>
+    </w:p>
+    <w:p>
+      <w:pPr>
+        <w:spacing w:after="0" w:line="240" w:lineRule="auto"/>
+      </w:pPr>
+      <w:r>
+        <w:drawing>
+          <wp:inline distT="0" distB="0" distL="0" distR="0" wp14:anchorId="052C7D72" wp14:editId="2E166547">
+            <wp:extent cx="6645910" cy="2881630"/>
+            <wp:effectExtent l="0" t="0" r="2540" b="0"/>
+            <wp:docPr id="49" name="Imagen 49" descr="Texto&#10;&#10;Descripción generada automáticamente"/>
+            <wp:cNvGraphicFramePr>
+              <a:graphicFrameLocks xmlns:a="http://schemas.openxmlformats.org/drawingml/2006/main" noChangeAspect="1"/>
+            </wp:cNvGraphicFramePr>
+            <a:graphic xmlns:a="http://schemas.openxmlformats.org/drawingml/2006/main">
+              <a:graphicData uri="http://schemas.openxmlformats.org/drawingml/2006/picture">
+                <pic:pic xmlns:pic="http://schemas.openxmlformats.org/drawingml/2006/picture">
+                  <pic:nvPicPr>
+                    <pic:cNvPr id="49" name="Imagen 49" descr="Texto&#10;&#10;Descripción generada automáticamente"/>
+                    <pic:cNvPicPr/>
+                  </pic:nvPicPr>
+                  <pic:blipFill>
+                    <a:blip r:embed="rId24"/>
+                    <a:stretch>
+                      <a:fillRect/>
+                    </a:stretch>
+                  </pic:blipFill>
+                  <pic:spPr>
+                    <a:xfrm>
+                      <a:off x="0" y="0"/>
+                      <a:ext cx="6645910" cy="2881630"/>
+                    </a:xfrm>
+                    <a:prstGeom prst="rect">
+                      <a:avLst/>
+                    </a:prstGeom>
+                  </pic:spPr>
+                </pic:pic>
+              </a:graphicData>
+            </a:graphic>
+          </wp:inline>
+        </w:drawing>
+      </w:r>
+    </w:p>
+    <w:p>
+      <w:pPr>
+        <w:spacing w:after="0" w:line="240" w:lineRule="auto"/>
+      </w:pPr>
+      <w:r>
+        <w:lastRenderedPageBreak/>
+        <w:drawing>
+          <wp:inline distT="0" distB="0" distL="0" distR="0" wp14:anchorId="5C25F70C" wp14:editId="5462ACB6">
+            <wp:extent cx="6645910" cy="2880995"/>
+            <wp:effectExtent l="0" t="0" r="2540" b="0"/>
+            <wp:docPr id="50" name="Imagen 50" descr="Interfaz de usuario gráfica, Texto&#10;&#10;Descripción generada automáticamente"/>
+            <wp:cNvGraphicFramePr>
+              <a:graphicFrameLocks xmlns:a="http://schemas.openxmlformats.org/drawingml/2006/main" noChangeAspect="1"/>
+            </wp:cNvGraphicFramePr>
+            <a:graphic xmlns:a="http://schemas.openxmlformats.org/drawingml/2006/main">
+              <a:graphicData uri="http://schemas.openxmlformats.org/drawingml/2006/picture">
+                <pic:pic xmlns:pic="http://schemas.openxmlformats.org/drawingml/2006/picture">
+                  <pic:nvPicPr>
+                    <pic:cNvPr id="50" name="Imagen 50" descr="Interfaz de usuario gráfica, Texto&#10;&#10;Descripción generada automáticamente"/>
+                    <pic:cNvPicPr/>
+                  </pic:nvPicPr>
+                  <pic:blipFill>
+                    <a:blip r:embed="rId25"/>
+                    <a:stretch>
+                      <a:fillRect/>
+                    </a:stretch>
+                  </pic:blipFill>
+                  <pic:spPr>
+                    <a:xfrm>
+                      <a:off x="0" y="0"/>
+                      <a:ext cx="6645910" cy="2880995"/>
+                    </a:xfrm>
+                    <a:prstGeom prst="rect">
+                      <a:avLst/>
+                    </a:prstGeom>
+                  </pic:spPr>
+                </pic:pic>
+              </a:graphicData>
+            </a:graphic>
+          </wp:inline>
+        </w:drawing>
+      </w:r>
+    </w:p>
+    <w:p>
+      <w:pPr>
+        <w:spacing w:after="0" w:line="240" w:lineRule="auto"/>
+      </w:pPr>
+      <w:r>
+        <w:drawing>
+          <wp:inline distT="0" distB="0" distL="0" distR="0" wp14:anchorId="34311F00" wp14:editId="5F4765CA">
+            <wp:extent cx="6645910" cy="2877820"/>
+            <wp:effectExtent l="0" t="0" r="2540" b="0"/>
+            <wp:docPr id="51" name="Imagen 51" descr="Interfaz de usuario gráfica, Texto&#10;&#10;Descripción generada automáticamente"/>
+            <wp:cNvGraphicFramePr>
+              <a:graphicFrameLocks xmlns:a="http://schemas.openxmlformats.org/drawingml/2006/main" noChangeAspect="1"/>
+            </wp:cNvGraphicFramePr>
+            <a:graphic xmlns:a="http://schemas.openxmlformats.org/drawingml/2006/main">
+              <a:graphicData uri="http://schemas.openxmlformats.org/drawingml/2006/picture">
+                <pic:pic xmlns:pic="http://schemas.openxmlformats.org/drawingml/2006/picture">
+                  <pic:nvPicPr>
+                    <pic:cNvPr id="51" name="Imagen 51" descr="Interfaz de usuario gráfica, Texto&#10;&#10;Descripción generada automáticamente"/>
+                    <pic:cNvPicPr/>
+                  </pic:nvPicPr>
+                  <pic:blipFill>
+                    <a:blip r:embed="rId26"/>
+                    <a:stretch>
+                      <a:fillRect/>
+                    </a:stretch>
+                  </pic:blipFill>
+                  <pic:spPr>
+                    <a:xfrm>
+                      <a:off x="0" y="0"/>
+                      <a:ext cx="6645910" cy="2877820"/>
+                    </a:xfrm>
+                    <a:prstGeom prst="rect">
+                      <a:avLst/>
+                    </a:prstGeom>
+                  </pic:spPr>
+                </pic:pic>
+              </a:graphicData>
+            </a:graphic>
+          </wp:inline>
+        </w:drawing>
+      </w:r>
+    </w:p>
+    <w:p>
+      <w:pPr>
+        <w:spacing w:after="0" w:line="240" w:lineRule="auto"/>
+      </w:pPr>
+      <w:r>
+        <w:drawing>
+          <wp:inline distT="0" distB="0" distL="0" distR="0" wp14:anchorId="408616FD" wp14:editId="1FF7CA8A">
+            <wp:extent cx="6645910" cy="3889375"/>
+            <wp:effectExtent l="0" t="0" r="2540" b="0"/>
+            <wp:docPr id="52" name="Imagen 52" descr="Texto&#10;&#10;Descripción generada automáticamente"/>
+            <wp:cNvGraphicFramePr>
+              <a:graphicFrameLocks xmlns:a="http://schemas.openxmlformats.org/drawingml/2006/main" noChangeAspect="1"/>
+            </wp:cNvGraphicFramePr>
+            <a:graphic xmlns:a="http://schemas.openxmlformats.org/drawingml/2006/main">
+              <a:graphicData uri="http://schemas.openxmlformats.org/drawingml/2006/picture">
+                <pic:pic xmlns:pic="http://schemas.openxmlformats.org/drawingml/2006/picture">
+                  <pic:nvPicPr>
+                    <pic:cNvPr id="52" name="Imagen 52" descr="Texto&#10;&#10;Descripción generada automáticamente"/>
+                    <pic:cNvPicPr/>
+                  </pic:nvPicPr>
+                  <pic:blipFill>
+                    <a:blip r:embed="rId27"/>
+                    <a:stretch>
+                      <a:fillRect/>
+                    </a:stretch>
+                  </pic:blipFill>
+                  <pic:spPr>
+                    <a:xfrm>
+                      <a:off x="0" y="0"/>
+                      <a:ext cx="6645910" cy="3889375"/>
+                    </a:xfrm>
+                    <a:prstGeom prst="rect">
+                      <a:avLst/>
+                    </a:prstGeom>
+                  </pic:spPr>
+                </pic:pic>
+              </a:graphicData>
+            </a:graphic>
+          </wp:inline>
+        </w:drawing>
+      </w:r>
+    </w:p>
+    <w:p>
+      <w:pPr>
+        <w:spacing w:after="0" w:line="240" w:lineRule="auto"/>
+      </w:pPr>
+      <w:r>
+        <w:lastRenderedPageBreak/>
+        <w:drawing>
+          <wp:inline distT="0" distB="0" distL="0" distR="0" wp14:anchorId="1E4BDB81" wp14:editId="0757A044">
+            <wp:extent cx="6645910" cy="4340225"/>
+            <wp:effectExtent l="0" t="0" r="2540" b="3175"/>
+            <wp:docPr id="53" name="Imagen 53" descr="Texto&#10;&#10;Descripción generada automáticamente"/>
+            <wp:cNvGraphicFramePr>
+              <a:graphicFrameLocks xmlns:a="http://schemas.openxmlformats.org/drawingml/2006/main" noChangeAspect="1"/>
+            </wp:cNvGraphicFramePr>
+            <a:graphic xmlns:a="http://schemas.openxmlformats.org/drawingml/2006/main">
+              <a:graphicData uri="http://schemas.openxmlformats.org/drawingml/2006/picture">
+                <pic:pic xmlns:pic="http://schemas.openxmlformats.org/drawingml/2006/picture">
+                  <pic:nvPicPr>
+                    <pic:cNvPr id="53" name="Imagen 53" descr="Texto&#10;&#10;Descripción generada automáticamente"/>
+                    <pic:cNvPicPr/>
+                  </pic:nvPicPr>
+                  <pic:blipFill>
+                    <a:blip r:embed="rId28"/>
+                    <a:stretch>
+                      <a:fillRect/>
+                    </a:stretch>
+                  </pic:blipFill>
+                  <pic:spPr>
+                    <a:xfrm>
+                      <a:off x="0" y="0"/>
+                      <a:ext cx="6645910" cy="4340225"/>
+                    </a:xfrm>
+                    <a:prstGeom prst="rect">
+                      <a:avLst/>
+                    </a:prstGeom>
+                  </pic:spPr>
+                </pic:pic>
+              </a:graphicData>
+            </a:graphic>
+          </wp:inline>
+        </w:drawing>
+      </w:r>
+    </w:p>
+    <w:p>
+      <w:pPr>
+        <w:spacing w:after="0" w:line="240" w:lineRule="auto"/>
+      </w:pPr>
+      <w:r>
+        <w:drawing>
+          <wp:inline distT="0" distB="0" distL="0" distR="0" wp14:anchorId="6712F0DD" wp14:editId="07EDF341">
+            <wp:extent cx="6645910" cy="4010025"/>
+            <wp:effectExtent l="0" t="0" r="2540" b="9525"/>
+            <wp:docPr id="54" name="Imagen 54" descr="Texto&#10;&#10;Descripción generada automáticamente"/>
+            <wp:cNvGraphicFramePr>
+              <a:graphicFrameLocks xmlns:a="http://schemas.openxmlformats.org/drawingml/2006/main" noChangeAspect="1"/>
+            </wp:cNvGraphicFramePr>
+            <a:graphic xmlns:a="http://schemas.openxmlformats.org/drawingml/2006/main">
+              <a:graphicData uri="http://schemas.openxmlformats.org/drawingml/2006/picture">
+                <pic:pic xmlns:pic="http://schemas.openxmlformats.org/drawingml/2006/picture">
+                  <pic:nvPicPr>
+                    <pic:cNvPr id="54" name="Imagen 54" descr="Texto&#10;&#10;Descripción generada automáticamente"/>
+                    <pic:cNvPicPr/>
+                  </pic:nvPicPr>
+                  <pic:blipFill>
+                    <a:blip r:embed="rId29"/>
+                    <a:stretch>
+                      <a:fillRect/>
+                    </a:stretch>
+                  </pic:blipFill>
+                  <pic:spPr>
+                    <a:xfrm>
+                      <a:off x="0" y="0"/>
+                      <a:ext cx="6645910" cy="4010025"/>
+                    </a:xfrm>
+                    <a:prstGeom prst="rect">
+                      <a:avLst/>
+                    </a:prstGeom>
+                  </pic:spPr>
+                </pic:pic>
+              </a:graphicData>
+            </a:graphic>
+          </wp:inline>
+        </w:drawing>
+      </w:r>
+    </w:p>
+    <w:p>
+      <w:pPr>
+        <w:spacing w:after="0" w:line="240" w:lineRule="auto"/>
+      </w:pPr>
+      <w:r>
+        <w:drawing>
+          <wp:inline distT="0" distB="0" distL="0" distR="0" wp14:anchorId="44AB6C8C" wp14:editId="74CB9DA8">
+            <wp:extent cx="6645910" cy="991235"/>
+            <wp:effectExtent l="0" t="0" r="2540" b="0"/>
+            <wp:docPr id="56" name="Imagen 56" descr="Texto&#10;&#10;Descripción generada automáticamente"/>
+            <wp:cNvGraphicFramePr>
+              <a:graphicFrameLocks xmlns:a="http://schemas.openxmlformats.org/drawingml/2006/main" noChangeAspect="1"/>
+            </wp:cNvGraphicFramePr>
+            <a:graphic xmlns:a="http://schemas.openxmlformats.org/drawingml/2006/main">
+              <a:graphicData uri="http://schemas.openxmlformats.org/drawingml/2006/picture">
+                <pic:pic xmlns:pic="http://schemas.openxmlformats.org/drawingml/2006/picture">
+                  <pic:nvPicPr>
+                    <pic:cNvPr id="56" name="Imagen 56" descr="Texto&#10;&#10;Descripción generada automáticamente"/>
+                    <pic:cNvPicPr/>
+                  </pic:nvPicPr>
+                  <pic:blipFill>
+                    <a:blip r:embed="rId30"/>
+                    <a:stretch>
+                      <a:fillRect/>
+                    </a:stretch>
+                  </pic:blipFill>
+                  <pic:spPr>
+                    <a:xfrm>
+                      <a:off x="0" y="0"/>
+                      <a:ext cx="6645910" cy="991235"/>
+                    </a:xfrm>
+                    <a:prstGeom prst="rect">
+                      <a:avLst/>
+                    </a:prstGeom>
+                  </pic:spPr>
+                </pic:pic>
+              </a:graphicData>
+            </a:graphic>
+          </wp:inline>
+        </w:drawing>
+      </w:r>
+    </w:p>
+    <w:p>
+      <w:pPr>
+        <w:spacing w:after="0" w:line="240" w:lineRule="auto"/>
+      </w:pPr>
+      <w:r>
+        <w:lastRenderedPageBreak/>
+        <w:drawing>
+          <wp:inline distT="0" distB="0" distL="0" distR="0" wp14:anchorId="53611D8E" wp14:editId="52E3EDFA">
+            <wp:extent cx="6645910" cy="3452495"/>
+            <wp:effectExtent l="0" t="0" r="2540" b="0"/>
+            <wp:docPr id="57" name="Imagen 57" descr="Texto&#10;&#10;Descripción generada automáticamente"/>
+            <wp:cNvGraphicFramePr>
+              <a:graphicFrameLocks xmlns:a="http://schemas.openxmlformats.org/drawingml/2006/main" noChangeAspect="1"/>
+            </wp:cNvGraphicFramePr>
+            <a:graphic xmlns:a="http://schemas.openxmlformats.org/drawingml/2006/main">
+              <a:graphicData uri="http://schemas.openxmlformats.org/drawingml/2006/picture">
+                <pic:pic xmlns:pic="http://schemas.openxmlformats.org/drawingml/2006/picture">
+                  <pic:nvPicPr>
+                    <pic:cNvPr id="57" name="Imagen 57" descr="Texto&#10;&#10;Descripción generada automáticamente"/>
                     <pic:cNvPicPr/>
                   </pic:nvPicPr>
                   <pic:blipFill>
@@ -2256,7 +2216,7 @@
                   <pic:spPr>
                     <a:xfrm>
                       <a:off x="0" y="0"/>
-                      <a:ext cx="6645910" cy="4965065"/>
+                      <a:ext cx="6645910" cy="3452495"/>
                     </a:xfrm>
                     <a:prstGeom prst="rect">
                       <a:avLst/>
@@ -2270,15 +2230,15 @@
       </w:r>
     </w:p>
     <w:p>
-      <w:r>
-        <w:rPr>
-          <w:noProof/>
-        </w:rPr>
+      <w:pPr>
+        <w:spacing w:after="0" w:line="240" w:lineRule="auto"/>
+      </w:pPr>
+      <w:r>
         <w:drawing>
-          <wp:inline distT="0" distB="0" distL="0" distR="0" wp14:anchorId="0733D56D" wp14:editId="09036AC9">
-            <wp:extent cx="6645910" cy="3949065"/>
+          <wp:inline distT="0" distB="0" distL="0" distR="0" wp14:anchorId="7871B840" wp14:editId="65D48490">
+            <wp:extent cx="6645910" cy="3449955"/>
             <wp:effectExtent l="0" t="0" r="2540" b="0"/>
-            <wp:docPr id="26" name="Imagen 26" descr="Texto&#10;&#10;Descripción generada automáticamente"/>
+            <wp:docPr id="58" name="Imagen 58" descr="Texto&#10;&#10;Descripción generada automáticamente"/>
             <wp:cNvGraphicFramePr>
               <a:graphicFrameLocks xmlns:a="http://schemas.openxmlformats.org/drawingml/2006/main" noChangeAspect="1"/>
             </wp:cNvGraphicFramePr>
@@ -2286,7 +2246,7 @@
               <a:graphicData uri="http://schemas.openxmlformats.org/drawingml/2006/picture">
                 <pic:pic xmlns:pic="http://schemas.openxmlformats.org/drawingml/2006/picture">
                   <pic:nvPicPr>
-                    <pic:cNvPr id="26" name="Imagen 26" descr="Texto&#10;&#10;Descripción generada automáticamente"/>
+                    <pic:cNvPr id="58" name="Imagen 58" descr="Texto&#10;&#10;Descripción generada automáticamente"/>
                     <pic:cNvPicPr/>
                   </pic:nvPicPr>
                   <pic:blipFill>
@@ -2298,7 +2258,7 @@
                   <pic:spPr>
                     <a:xfrm>
                       <a:off x="0" y="0"/>
-                      <a:ext cx="6645910" cy="3949065"/>
+                      <a:ext cx="6645910" cy="3449955"/>
                     </a:xfrm>
                     <a:prstGeom prst="rect">
                       <a:avLst/>
@@ -2312,16 +2272,15 @@
       </w:r>
     </w:p>
     <w:p>
-      <w:r>
-        <w:rPr>
-          <w:noProof/>
-        </w:rPr>
-        <w:lastRenderedPageBreak/>
+      <w:pPr>
+        <w:spacing w:after="0" w:line="240" w:lineRule="auto"/>
+      </w:pPr>
+      <w:r>
         <w:drawing>
-          <wp:inline distT="0" distB="0" distL="0" distR="0" wp14:anchorId="40AF3C74" wp14:editId="5D0E412E">
-            <wp:extent cx="6645910" cy="2049780"/>
-            <wp:effectExtent l="0" t="0" r="2540" b="7620"/>
-            <wp:docPr id="27" name="Imagen 27" descr="Texto&#10;&#10;Descripción generada automáticamente"/>
+          <wp:inline distT="0" distB="0" distL="0" distR="0" wp14:anchorId="3B52E292" wp14:editId="1D23E1E9">
+            <wp:extent cx="6645910" cy="1552575"/>
+            <wp:effectExtent l="0" t="0" r="2540" b="9525"/>
+            <wp:docPr id="59" name="Imagen 59" descr="Texto&#10;&#10;Descripción generada automáticamente"/>
             <wp:cNvGraphicFramePr>
               <a:graphicFrameLocks xmlns:a="http://schemas.openxmlformats.org/drawingml/2006/main" noChangeAspect="1"/>
             </wp:cNvGraphicFramePr>
@@ -2329,23 +2288,30 @@
               <a:graphicData uri="http://schemas.openxmlformats.org/drawingml/2006/picture">
                 <pic:pic xmlns:pic="http://schemas.openxmlformats.org/drawingml/2006/picture">
                   <pic:nvPicPr>
-                    <pic:cNvPr id="27" name="Imagen 27" descr="Texto&#10;&#10;Descripción generada automáticamente"/>
+                    <pic:cNvPr id="59" name="Imagen 59" descr="Texto&#10;&#10;Descripción generada automáticamente"/>
                     <pic:cNvPicPr/>
                   </pic:nvPicPr>
-                  <pic:blipFill>
+                  <pic:blipFill rotWithShape="1">
                     <a:blip r:embed="rId33"/>
-                    <a:stretch>
-                      <a:fillRect/>
-                    </a:stretch>
+                    <a:srcRect b="63294"/>
+                    <a:stretch/>
                   </pic:blipFill>
-                  <pic:spPr>
+                  <pic:spPr bwMode="auto">
                     <a:xfrm>
                       <a:off x="0" y="0"/>
-                      <a:ext cx="6645910" cy="2049780"/>
+                      <a:ext cx="6645910" cy="1552575"/>
                     </a:xfrm>
                     <a:prstGeom prst="rect">
                       <a:avLst/>
                     </a:prstGeom>
+                    <a:ln>
+                      <a:noFill/>
+                    </a:ln>
+                    <a:extLst>
+                      <a:ext uri="{53640926-AAD7-44D8-BBD7-CCE9431645EC}">
+                        <a14:shadowObscured xmlns:a14="http://schemas.microsoft.com/office/drawing/2010/main"/>
+                      </a:ext>
+                    </a:extLst>
                   </pic:spPr>
                 </pic:pic>
               </a:graphicData>
@@ -2356,24 +2322,15 @@
     </w:p>
     <w:p>
       <w:pPr>
-        <w:pStyle w:val="Ttulo1"/>
-      </w:pPr>
-      <w:bookmarkStart w:id="4" w:name="_Toc95147311"/>
-      <w:r>
-        <w:t>Style.css</w:t>
-      </w:r>
-      <w:bookmarkEnd w:id="4"/>
-    </w:p>
-    <w:p>
-      <w:r>
-        <w:rPr>
-          <w:noProof/>
-        </w:rPr>
+        <w:spacing w:after="0" w:line="240" w:lineRule="auto"/>
+      </w:pPr>
+      <w:r>
+        <w:lastRenderedPageBreak/>
         <w:drawing>
-          <wp:inline distT="0" distB="0" distL="0" distR="0" wp14:anchorId="4C05DD84" wp14:editId="180FDF55">
-            <wp:extent cx="6268325" cy="4496427"/>
-            <wp:effectExtent l="0" t="0" r="0" b="0"/>
-            <wp:docPr id="28" name="Imagen 28" descr="Texto&#10;&#10;Descripción generada automáticamente con confianza media"/>
+          <wp:inline distT="0" distB="0" distL="0" distR="0" wp14:anchorId="3F90A479" wp14:editId="4009524A">
+            <wp:extent cx="6645910" cy="2665095"/>
+            <wp:effectExtent l="0" t="0" r="2540" b="1905"/>
+            <wp:docPr id="60" name="Imagen 60" descr="Texto&#10;&#10;Descripción generada automáticamente"/>
             <wp:cNvGraphicFramePr>
               <a:graphicFrameLocks xmlns:a="http://schemas.openxmlformats.org/drawingml/2006/main" noChangeAspect="1"/>
             </wp:cNvGraphicFramePr>
@@ -2381,7 +2338,7 @@
               <a:graphicData uri="http://schemas.openxmlformats.org/drawingml/2006/picture">
                 <pic:pic xmlns:pic="http://schemas.openxmlformats.org/drawingml/2006/picture">
                   <pic:nvPicPr>
-                    <pic:cNvPr id="28" name="Imagen 28" descr="Texto&#10;&#10;Descripción generada automáticamente con confianza media"/>
+                    <pic:cNvPr id="60" name="Imagen 60" descr="Texto&#10;&#10;Descripción generada automáticamente"/>
                     <pic:cNvPicPr/>
                   </pic:nvPicPr>
                   <pic:blipFill>
@@ -2393,7 +2350,7 @@
                   <pic:spPr>
                     <a:xfrm>
                       <a:off x="0" y="0"/>
-                      <a:ext cx="6268325" cy="4496427"/>
+                      <a:ext cx="6645910" cy="2665095"/>
                     </a:xfrm>
                     <a:prstGeom prst="rect">
                       <a:avLst/>
@@ -2407,16 +2364,40 @@
       </w:r>
     </w:p>
     <w:p>
-      <w:r>
+      <w:pPr>
         <w:rPr>
-          <w:noProof/>
+          <w:rFonts w:ascii="Times New Roman" w:eastAsiaTheme="majorEastAsia" w:hAnsi="Times New Roman" w:cstheme="majorBidi"/>
+          <w:b/>
+          <w:sz w:val="48"/>
+          <w:szCs w:val="32"/>
+          <w:u w:val="single"/>
         </w:rPr>
+      </w:pPr>
+      <w:r>
+        <w:br w:type="page"/>
+      </w:r>
+    </w:p>
+    <w:p>
+      <w:pPr>
+        <w:pStyle w:val="Ttulo1"/>
+      </w:pPr>
+      <w:bookmarkStart w:id="2" w:name="_Toc95229879"/>
+      <w:r>
         <w:lastRenderedPageBreak/>
+        <w:t>MediaPlayer.fxml</w:t>
+      </w:r>
+      <w:bookmarkEnd w:id="2"/>
+    </w:p>
+    <w:p>
+      <w:pPr>
+        <w:spacing w:after="0"/>
+      </w:pPr>
+      <w:r>
         <w:drawing>
-          <wp:inline distT="0" distB="0" distL="0" distR="0" wp14:anchorId="59E397E5" wp14:editId="0B4704EA">
-            <wp:extent cx="6230219" cy="6125430"/>
-            <wp:effectExtent l="0" t="0" r="0" b="8890"/>
-            <wp:docPr id="29" name="Imagen 29" descr="Imagen que contiene Texto&#10;&#10;Descripción generada automáticamente"/>
+          <wp:inline distT="0" distB="0" distL="0" distR="0" wp14:anchorId="78B694A9" wp14:editId="42461339">
+            <wp:extent cx="6645910" cy="3775075"/>
+            <wp:effectExtent l="0" t="0" r="2540" b="0"/>
+            <wp:docPr id="61" name="Imagen 61" descr="Texto&#10;&#10;Descripción generada automáticamente"/>
             <wp:cNvGraphicFramePr>
               <a:graphicFrameLocks xmlns:a="http://schemas.openxmlformats.org/drawingml/2006/main" noChangeAspect="1"/>
             </wp:cNvGraphicFramePr>
@@ -2424,7 +2405,7 @@
               <a:graphicData uri="http://schemas.openxmlformats.org/drawingml/2006/picture">
                 <pic:pic xmlns:pic="http://schemas.openxmlformats.org/drawingml/2006/picture">
                   <pic:nvPicPr>
-                    <pic:cNvPr id="29" name="Imagen 29" descr="Imagen que contiene Texto&#10;&#10;Descripción generada automáticamente"/>
+                    <pic:cNvPr id="61" name="Imagen 61" descr="Texto&#10;&#10;Descripción generada automáticamente"/>
                     <pic:cNvPicPr/>
                   </pic:nvPicPr>
                   <pic:blipFill>
@@ -2436,7 +2417,7 @@
                   <pic:spPr>
                     <a:xfrm>
                       <a:off x="0" y="0"/>
-                      <a:ext cx="6230219" cy="6125430"/>
+                      <a:ext cx="6645910" cy="3775075"/>
                     </a:xfrm>
                     <a:prstGeom prst="rect">
                       <a:avLst/>
@@ -2449,9 +2430,442 @@
         </w:drawing>
       </w:r>
     </w:p>
+    <w:p>
+      <w:pPr>
+        <w:spacing w:after="0"/>
+      </w:pPr>
+      <w:r>
+        <w:drawing>
+          <wp:inline distT="0" distB="0" distL="0" distR="0" wp14:anchorId="65AF5601" wp14:editId="0ECAE2EF">
+            <wp:extent cx="6645910" cy="2554605"/>
+            <wp:effectExtent l="0" t="0" r="2540" b="0"/>
+            <wp:docPr id="62" name="Imagen 62" descr="Texto&#10;&#10;Descripción generada automáticamente"/>
+            <wp:cNvGraphicFramePr>
+              <a:graphicFrameLocks xmlns:a="http://schemas.openxmlformats.org/drawingml/2006/main" noChangeAspect="1"/>
+            </wp:cNvGraphicFramePr>
+            <a:graphic xmlns:a="http://schemas.openxmlformats.org/drawingml/2006/main">
+              <a:graphicData uri="http://schemas.openxmlformats.org/drawingml/2006/picture">
+                <pic:pic xmlns:pic="http://schemas.openxmlformats.org/drawingml/2006/picture">
+                  <pic:nvPicPr>
+                    <pic:cNvPr id="62" name="Imagen 62" descr="Texto&#10;&#10;Descripción generada automáticamente"/>
+                    <pic:cNvPicPr/>
+                  </pic:nvPicPr>
+                  <pic:blipFill>
+                    <a:blip r:embed="rId36"/>
+                    <a:stretch>
+                      <a:fillRect/>
+                    </a:stretch>
+                  </pic:blipFill>
+                  <pic:spPr>
+                    <a:xfrm>
+                      <a:off x="0" y="0"/>
+                      <a:ext cx="6645910" cy="2554605"/>
+                    </a:xfrm>
+                    <a:prstGeom prst="rect">
+                      <a:avLst/>
+                    </a:prstGeom>
+                  </pic:spPr>
+                </pic:pic>
+              </a:graphicData>
+            </a:graphic>
+          </wp:inline>
+        </w:drawing>
+      </w:r>
+    </w:p>
+    <w:p>
+      <w:r>
+        <w:br w:type="page"/>
+      </w:r>
+    </w:p>
+    <w:p>
+      <w:pPr>
+        <w:spacing w:after="0" w:line="240" w:lineRule="auto"/>
+      </w:pPr>
+      <w:r>
+        <w:lastRenderedPageBreak/>
+        <w:drawing>
+          <wp:inline distT="0" distB="0" distL="0" distR="0" wp14:anchorId="721E4D41" wp14:editId="0ACC1CAA">
+            <wp:extent cx="6645910" cy="3897630"/>
+            <wp:effectExtent l="0" t="0" r="2540" b="7620"/>
+            <wp:docPr id="63" name="Imagen 63" descr="Texto&#10;&#10;Descripción generada automáticamente"/>
+            <wp:cNvGraphicFramePr>
+              <a:graphicFrameLocks xmlns:a="http://schemas.openxmlformats.org/drawingml/2006/main" noChangeAspect="1"/>
+            </wp:cNvGraphicFramePr>
+            <a:graphic xmlns:a="http://schemas.openxmlformats.org/drawingml/2006/main">
+              <a:graphicData uri="http://schemas.openxmlformats.org/drawingml/2006/picture">
+                <pic:pic xmlns:pic="http://schemas.openxmlformats.org/drawingml/2006/picture">
+                  <pic:nvPicPr>
+                    <pic:cNvPr id="63" name="Imagen 63" descr="Texto&#10;&#10;Descripción generada automáticamente"/>
+                    <pic:cNvPicPr/>
+                  </pic:nvPicPr>
+                  <pic:blipFill>
+                    <a:blip r:embed="rId37"/>
+                    <a:stretch>
+                      <a:fillRect/>
+                    </a:stretch>
+                  </pic:blipFill>
+                  <pic:spPr>
+                    <a:xfrm>
+                      <a:off x="0" y="0"/>
+                      <a:ext cx="6645910" cy="3897630"/>
+                    </a:xfrm>
+                    <a:prstGeom prst="rect">
+                      <a:avLst/>
+                    </a:prstGeom>
+                  </pic:spPr>
+                </pic:pic>
+              </a:graphicData>
+            </a:graphic>
+          </wp:inline>
+        </w:drawing>
+      </w:r>
+    </w:p>
+    <w:p>
+      <w:pPr>
+        <w:spacing w:after="0"/>
+      </w:pPr>
+      <w:r>
+        <w:drawing>
+          <wp:inline distT="0" distB="0" distL="0" distR="0" wp14:anchorId="2204F1D0" wp14:editId="2CC72CB3">
+            <wp:extent cx="6645910" cy="1677670"/>
+            <wp:effectExtent l="0" t="0" r="2540" b="0"/>
+            <wp:docPr id="128" name="Imagen 128" descr="Texto&#10;&#10;Descripción generada automáticamente"/>
+            <wp:cNvGraphicFramePr>
+              <a:graphicFrameLocks xmlns:a="http://schemas.openxmlformats.org/drawingml/2006/main" noChangeAspect="1"/>
+            </wp:cNvGraphicFramePr>
+            <a:graphic xmlns:a="http://schemas.openxmlformats.org/drawingml/2006/main">
+              <a:graphicData uri="http://schemas.openxmlformats.org/drawingml/2006/picture">
+                <pic:pic xmlns:pic="http://schemas.openxmlformats.org/drawingml/2006/picture">
+                  <pic:nvPicPr>
+                    <pic:cNvPr id="128" name="Imagen 128" descr="Texto&#10;&#10;Descripción generada automáticamente"/>
+                    <pic:cNvPicPr/>
+                  </pic:nvPicPr>
+                  <pic:blipFill>
+                    <a:blip r:embed="rId38"/>
+                    <a:stretch>
+                      <a:fillRect/>
+                    </a:stretch>
+                  </pic:blipFill>
+                  <pic:spPr>
+                    <a:xfrm>
+                      <a:off x="0" y="0"/>
+                      <a:ext cx="6645910" cy="1677670"/>
+                    </a:xfrm>
+                    <a:prstGeom prst="rect">
+                      <a:avLst/>
+                    </a:prstGeom>
+                  </pic:spPr>
+                </pic:pic>
+              </a:graphicData>
+            </a:graphic>
+          </wp:inline>
+        </w:drawing>
+      </w:r>
+    </w:p>
+    <w:p>
+      <w:pPr>
+        <w:rPr>
+          <w:rFonts w:ascii="Times New Roman" w:eastAsiaTheme="majorEastAsia" w:hAnsi="Times New Roman" w:cstheme="majorBidi"/>
+          <w:b/>
+          <w:sz w:val="48"/>
+          <w:szCs w:val="32"/>
+          <w:u w:val="single"/>
+        </w:rPr>
+      </w:pPr>
+      <w:r>
+        <w:br w:type="page"/>
+      </w:r>
+    </w:p>
+    <w:p>
+      <w:pPr>
+        <w:pStyle w:val="Ttulo1"/>
+      </w:pPr>
+      <w:bookmarkStart w:id="3" w:name="_Toc95229880"/>
+      <w:r>
+        <w:lastRenderedPageBreak/>
+        <w:t>AcercaDe.fxml</w:t>
+      </w:r>
+      <w:bookmarkEnd w:id="3"/>
+    </w:p>
+    <w:p>
+      <w:pPr>
+        <w:spacing w:after="0" w:line="240" w:lineRule="auto"/>
+      </w:pPr>
+      <w:r>
+        <w:drawing>
+          <wp:inline distT="0" distB="0" distL="0" distR="0" wp14:anchorId="27B3D22B" wp14:editId="29AECF8D">
+            <wp:extent cx="6645910" cy="3751580"/>
+            <wp:effectExtent l="0" t="0" r="2540" b="1270"/>
+            <wp:docPr id="129" name="Imagen 129" descr="Texto&#10;&#10;Descripción generada automáticamente"/>
+            <wp:cNvGraphicFramePr>
+              <a:graphicFrameLocks xmlns:a="http://schemas.openxmlformats.org/drawingml/2006/main" noChangeAspect="1"/>
+            </wp:cNvGraphicFramePr>
+            <a:graphic xmlns:a="http://schemas.openxmlformats.org/drawingml/2006/main">
+              <a:graphicData uri="http://schemas.openxmlformats.org/drawingml/2006/picture">
+                <pic:pic xmlns:pic="http://schemas.openxmlformats.org/drawingml/2006/picture">
+                  <pic:nvPicPr>
+                    <pic:cNvPr id="129" name="Imagen 129" descr="Texto&#10;&#10;Descripción generada automáticamente"/>
+                    <pic:cNvPicPr/>
+                  </pic:nvPicPr>
+                  <pic:blipFill>
+                    <a:blip r:embed="rId39"/>
+                    <a:stretch>
+                      <a:fillRect/>
+                    </a:stretch>
+                  </pic:blipFill>
+                  <pic:spPr>
+                    <a:xfrm>
+                      <a:off x="0" y="0"/>
+                      <a:ext cx="6645910" cy="3751580"/>
+                    </a:xfrm>
+                    <a:prstGeom prst="rect">
+                      <a:avLst/>
+                    </a:prstGeom>
+                  </pic:spPr>
+                </pic:pic>
+              </a:graphicData>
+            </a:graphic>
+          </wp:inline>
+        </w:drawing>
+      </w:r>
+    </w:p>
+    <w:p>
+      <w:pPr>
+        <w:spacing w:after="0" w:line="240" w:lineRule="auto"/>
+      </w:pPr>
+      <w:r>
+        <w:drawing>
+          <wp:inline distT="0" distB="0" distL="0" distR="0" wp14:anchorId="5C4474CF" wp14:editId="3652D115">
+            <wp:extent cx="6645910" cy="3443605"/>
+            <wp:effectExtent l="0" t="0" r="2540" b="4445"/>
+            <wp:docPr id="130" name="Imagen 130" descr="Interfaz de usuario gráfica&#10;&#10;Descripción generada automáticamente"/>
+            <wp:cNvGraphicFramePr>
+              <a:graphicFrameLocks xmlns:a="http://schemas.openxmlformats.org/drawingml/2006/main" noChangeAspect="1"/>
+            </wp:cNvGraphicFramePr>
+            <a:graphic xmlns:a="http://schemas.openxmlformats.org/drawingml/2006/main">
+              <a:graphicData uri="http://schemas.openxmlformats.org/drawingml/2006/picture">
+                <pic:pic xmlns:pic="http://schemas.openxmlformats.org/drawingml/2006/picture">
+                  <pic:nvPicPr>
+                    <pic:cNvPr id="130" name="Imagen 130" descr="Interfaz de usuario gráfica&#10;&#10;Descripción generada automáticamente"/>
+                    <pic:cNvPicPr/>
+                  </pic:nvPicPr>
+                  <pic:blipFill>
+                    <a:blip r:embed="rId40"/>
+                    <a:stretch>
+                      <a:fillRect/>
+                    </a:stretch>
+                  </pic:blipFill>
+                  <pic:spPr>
+                    <a:xfrm>
+                      <a:off x="0" y="0"/>
+                      <a:ext cx="6645910" cy="3443605"/>
+                    </a:xfrm>
+                    <a:prstGeom prst="rect">
+                      <a:avLst/>
+                    </a:prstGeom>
+                  </pic:spPr>
+                </pic:pic>
+              </a:graphicData>
+            </a:graphic>
+          </wp:inline>
+        </w:drawing>
+      </w:r>
+    </w:p>
+    <w:p>
+      <w:pPr>
+        <w:spacing w:after="0" w:line="240" w:lineRule="auto"/>
+      </w:pPr>
+      <w:r>
+        <w:lastRenderedPageBreak/>
+        <w:drawing>
+          <wp:inline distT="0" distB="0" distL="0" distR="0" wp14:anchorId="49297C0E" wp14:editId="3D1D3D08">
+            <wp:extent cx="6645910" cy="3883025"/>
+            <wp:effectExtent l="0" t="0" r="2540" b="3175"/>
+            <wp:docPr id="131" name="Imagen 131" descr="Texto&#10;&#10;Descripción generada automáticamente"/>
+            <wp:cNvGraphicFramePr>
+              <a:graphicFrameLocks xmlns:a="http://schemas.openxmlformats.org/drawingml/2006/main" noChangeAspect="1"/>
+            </wp:cNvGraphicFramePr>
+            <a:graphic xmlns:a="http://schemas.openxmlformats.org/drawingml/2006/main">
+              <a:graphicData uri="http://schemas.openxmlformats.org/drawingml/2006/picture">
+                <pic:pic xmlns:pic="http://schemas.openxmlformats.org/drawingml/2006/picture">
+                  <pic:nvPicPr>
+                    <pic:cNvPr id="131" name="Imagen 131" descr="Texto&#10;&#10;Descripción generada automáticamente"/>
+                    <pic:cNvPicPr/>
+                  </pic:nvPicPr>
+                  <pic:blipFill>
+                    <a:blip r:embed="rId41"/>
+                    <a:stretch>
+                      <a:fillRect/>
+                    </a:stretch>
+                  </pic:blipFill>
+                  <pic:spPr>
+                    <a:xfrm>
+                      <a:off x="0" y="0"/>
+                      <a:ext cx="6645910" cy="3883025"/>
+                    </a:xfrm>
+                    <a:prstGeom prst="rect">
+                      <a:avLst/>
+                    </a:prstGeom>
+                  </pic:spPr>
+                </pic:pic>
+              </a:graphicData>
+            </a:graphic>
+          </wp:inline>
+        </w:drawing>
+      </w:r>
+    </w:p>
+    <w:p>
+      <w:pPr>
+        <w:spacing w:after="0" w:line="240" w:lineRule="auto"/>
+      </w:pPr>
+      <w:r>
+        <w:drawing>
+          <wp:inline distT="0" distB="0" distL="0" distR="0" wp14:anchorId="68A9A76E" wp14:editId="15ED0416">
+            <wp:extent cx="6645910" cy="2560320"/>
+            <wp:effectExtent l="0" t="0" r="2540" b="0"/>
+            <wp:docPr id="132" name="Imagen 132" descr="Texto&#10;&#10;Descripción generada automáticamente"/>
+            <wp:cNvGraphicFramePr>
+              <a:graphicFrameLocks xmlns:a="http://schemas.openxmlformats.org/drawingml/2006/main" noChangeAspect="1"/>
+            </wp:cNvGraphicFramePr>
+            <a:graphic xmlns:a="http://schemas.openxmlformats.org/drawingml/2006/main">
+              <a:graphicData uri="http://schemas.openxmlformats.org/drawingml/2006/picture">
+                <pic:pic xmlns:pic="http://schemas.openxmlformats.org/drawingml/2006/picture">
+                  <pic:nvPicPr>
+                    <pic:cNvPr id="132" name="Imagen 132" descr="Texto&#10;&#10;Descripción generada automáticamente"/>
+                    <pic:cNvPicPr/>
+                  </pic:nvPicPr>
+                  <pic:blipFill>
+                    <a:blip r:embed="rId42"/>
+                    <a:stretch>
+                      <a:fillRect/>
+                    </a:stretch>
+                  </pic:blipFill>
+                  <pic:spPr>
+                    <a:xfrm>
+                      <a:off x="0" y="0"/>
+                      <a:ext cx="6645910" cy="2560320"/>
+                    </a:xfrm>
+                    <a:prstGeom prst="rect">
+                      <a:avLst/>
+                    </a:prstGeom>
+                  </pic:spPr>
+                </pic:pic>
+              </a:graphicData>
+            </a:graphic>
+          </wp:inline>
+        </w:drawing>
+      </w:r>
+    </w:p>
+    <w:p>
+      <w:pPr>
+        <w:rPr>
+          <w:rFonts w:ascii="Times New Roman" w:eastAsiaTheme="majorEastAsia" w:hAnsi="Times New Roman" w:cstheme="majorBidi"/>
+          <w:b/>
+          <w:sz w:val="48"/>
+          <w:szCs w:val="32"/>
+          <w:u w:val="single"/>
+        </w:rPr>
+      </w:pPr>
+      <w:r>
+        <w:br w:type="page"/>
+      </w:r>
+    </w:p>
+    <w:p>
+      <w:pPr>
+        <w:pStyle w:val="Ttulo1"/>
+      </w:pPr>
+      <w:bookmarkStart w:id="4" w:name="_Toc95229881"/>
+      <w:r>
+        <w:lastRenderedPageBreak/>
+        <w:t>Style.css</w:t>
+      </w:r>
+      <w:bookmarkEnd w:id="4"/>
+    </w:p>
+    <w:p>
+      <w:pPr>
+        <w:spacing w:after="0" w:line="240" w:lineRule="auto"/>
+      </w:pPr>
+      <w:r>
+        <w:drawing>
+          <wp:inline distT="0" distB="0" distL="0" distR="0" wp14:anchorId="3039A80E" wp14:editId="35C23AB7">
+            <wp:extent cx="6645910" cy="3798570"/>
+            <wp:effectExtent l="0" t="0" r="2540" b="0"/>
+            <wp:docPr id="133" name="Imagen 133" descr="Texto&#10;&#10;Descripción generada automáticamente"/>
+            <wp:cNvGraphicFramePr>
+              <a:graphicFrameLocks xmlns:a="http://schemas.openxmlformats.org/drawingml/2006/main" noChangeAspect="1"/>
+            </wp:cNvGraphicFramePr>
+            <a:graphic xmlns:a="http://schemas.openxmlformats.org/drawingml/2006/main">
+              <a:graphicData uri="http://schemas.openxmlformats.org/drawingml/2006/picture">
+                <pic:pic xmlns:pic="http://schemas.openxmlformats.org/drawingml/2006/picture">
+                  <pic:nvPicPr>
+                    <pic:cNvPr id="133" name="Imagen 133" descr="Texto&#10;&#10;Descripción generada automáticamente"/>
+                    <pic:cNvPicPr/>
+                  </pic:nvPicPr>
+                  <pic:blipFill>
+                    <a:blip r:embed="rId43"/>
+                    <a:stretch>
+                      <a:fillRect/>
+                    </a:stretch>
+                  </pic:blipFill>
+                  <pic:spPr>
+                    <a:xfrm>
+                      <a:off x="0" y="0"/>
+                      <a:ext cx="6645910" cy="3798570"/>
+                    </a:xfrm>
+                    <a:prstGeom prst="rect">
+                      <a:avLst/>
+                    </a:prstGeom>
+                  </pic:spPr>
+                </pic:pic>
+              </a:graphicData>
+            </a:graphic>
+          </wp:inline>
+        </w:drawing>
+      </w:r>
+    </w:p>
+    <w:p>
+      <w:r>
+        <w:drawing>
+          <wp:inline distT="0" distB="0" distL="0" distR="0" wp14:anchorId="5DD79831" wp14:editId="09D412B3">
+            <wp:extent cx="6645910" cy="3567430"/>
+            <wp:effectExtent l="0" t="0" r="2540" b="0"/>
+            <wp:docPr id="134" name="Imagen 134" descr="Texto&#10;&#10;Descripción generada automáticamente"/>
+            <wp:cNvGraphicFramePr>
+              <a:graphicFrameLocks xmlns:a="http://schemas.openxmlformats.org/drawingml/2006/main" noChangeAspect="1"/>
+            </wp:cNvGraphicFramePr>
+            <a:graphic xmlns:a="http://schemas.openxmlformats.org/drawingml/2006/main">
+              <a:graphicData uri="http://schemas.openxmlformats.org/drawingml/2006/picture">
+                <pic:pic xmlns:pic="http://schemas.openxmlformats.org/drawingml/2006/picture">
+                  <pic:nvPicPr>
+                    <pic:cNvPr id="134" name="Imagen 134" descr="Texto&#10;&#10;Descripción generada automáticamente"/>
+                    <pic:cNvPicPr/>
+                  </pic:nvPicPr>
+                  <pic:blipFill>
+                    <a:blip r:embed="rId44"/>
+                    <a:stretch>
+                      <a:fillRect/>
+                    </a:stretch>
+                  </pic:blipFill>
+                  <pic:spPr>
+                    <a:xfrm>
+                      <a:off x="0" y="0"/>
+                      <a:ext cx="6645910" cy="3567430"/>
+                    </a:xfrm>
+                    <a:prstGeom prst="rect">
+                      <a:avLst/>
+                    </a:prstGeom>
+                  </pic:spPr>
+                </pic:pic>
+              </a:graphicData>
+            </a:graphic>
+          </wp:inline>
+        </w:drawing>
+      </w:r>
+    </w:p>
+    <w:p/>
     <w:sectPr>
       <w:pgSz w:w="11906" w:h="16838"/>
-      <w:pgMar w:top="720" w:right="720" w:bottom="720" w:left="720" w:header="708" w:footer="708" w:gutter="0"/>
+      <w:pgMar w:top="238" w:right="720" w:bottom="249" w:left="720" w:header="709" w:footer="709" w:gutter="0"/>
       <w:pgNumType w:start="0"/>
       <w:cols w:space="708"/>
       <w:titlePg/>

</xml_diff>